<commit_message>
Aspekt 1, Mixing E3/E4
</commit_message>
<xml_diff>
--- a/Deliverables/Projekthandbuch.docx
+++ b/Deliverables/Projekthandbuch.docx
@@ -154,7 +154,6 @@
           <w:szCs w:val="30"/>
         </w:rPr>
       </w:pPr>
-      <w:proofErr w:type="spellStart"/>
       <w:r>
         <w:rPr>
           <w:color w:val="333333"/>
@@ -162,57 +161,7 @@
           <w:szCs w:val="30"/>
           <w:shd w:val="clear" w:color="auto" w:fill="FFFFFF"/>
         </w:rPr>
-        <w:t>Eclipse</w:t>
-      </w:r>
-      <w:proofErr w:type="spellEnd"/>
-      <w:r>
-        <w:rPr>
-          <w:color w:val="333333"/>
-          <w:sz w:val="30"/>
-          <w:szCs w:val="30"/>
-          <w:shd w:val="clear" w:color="auto" w:fill="FFFFFF"/>
-        </w:rPr>
-        <w:t xml:space="preserve"> RCP ist ein Standardframework für Geschäftsanwendungen. Mit der neusten Generation E4 wurde </w:t>
-      </w:r>
-      <w:proofErr w:type="spellStart"/>
-      <w:r>
-        <w:rPr>
-          <w:color w:val="333333"/>
-          <w:sz w:val="30"/>
-          <w:szCs w:val="30"/>
-          <w:shd w:val="clear" w:color="auto" w:fill="FFFFFF"/>
-        </w:rPr>
-        <w:t>Eclipse</w:t>
-      </w:r>
-      <w:proofErr w:type="spellEnd"/>
-      <w:r>
-        <w:rPr>
-          <w:color w:val="333333"/>
-          <w:sz w:val="30"/>
-          <w:szCs w:val="30"/>
-          <w:shd w:val="clear" w:color="auto" w:fill="FFFFFF"/>
-        </w:rPr>
-        <w:t xml:space="preserve"> RCP vollständig modernisiert. Anhand einer wichtigen RCP Applikation der SBB wird eine Migration auf </w:t>
-      </w:r>
-      <w:proofErr w:type="spellStart"/>
-      <w:r>
-        <w:rPr>
-          <w:color w:val="333333"/>
-          <w:sz w:val="30"/>
-          <w:szCs w:val="30"/>
-          <w:shd w:val="clear" w:color="auto" w:fill="FFFFFF"/>
-        </w:rPr>
-        <w:t>Eclipse</w:t>
-      </w:r>
-      <w:proofErr w:type="spellEnd"/>
-      <w:r>
-        <w:rPr>
-          <w:color w:val="333333"/>
-          <w:sz w:val="30"/>
-          <w:szCs w:val="30"/>
-          <w:shd w:val="clear" w:color="auto" w:fill="FFFFFF"/>
-        </w:rPr>
-        <w:t xml:space="preserve"> E4 exemplarisch durchgeführt und die dabei berücksichtigten Aspekte dargestellt.</w:t>
+        <w:t>Eclipse RCP ist ein Standardframework für Geschäftsanwendungen. Mit der neusten Generation E4 wurde Eclipse RCP vollständig modernisiert. Anhand einer wichtigen RCP Applikation der SBB wird eine Migration auf Eclipse E4 exemplarisch durchgeführt und die dabei berücksichtigten Aspekte dargestellt.</w:t>
       </w:r>
     </w:p>
     <w:p>
@@ -272,13 +221,8 @@
               <w:jc w:val="left"/>
             </w:pPr>
             <w:r>
-              <w:t xml:space="preserve">Mike </w:t>
+              <w:t>Mike Rothenbühler</w:t>
             </w:r>
-            <w:proofErr w:type="spellStart"/>
-            <w:r>
-              <w:t>Rothenbühler</w:t>
-            </w:r>
-            <w:proofErr w:type="spellEnd"/>
           </w:p>
         </w:tc>
       </w:tr>
@@ -445,21 +389,8 @@
               <w:pStyle w:val="Textkrper"/>
               <w:jc w:val="left"/>
             </w:pPr>
-            <w:proofErr w:type="spellStart"/>
             <w:r>
-              <w:t>Brawand</w:t>
-            </w:r>
-            <w:proofErr w:type="spellEnd"/>
-            <w:r>
-              <w:t xml:space="preserve"> Ueli, Hoffmann Marc, </w:t>
-            </w:r>
-            <w:proofErr w:type="spellStart"/>
-            <w:r>
-              <w:t>Rothenbühler</w:t>
-            </w:r>
-            <w:proofErr w:type="spellEnd"/>
-            <w:r>
-              <w:t xml:space="preserve"> Mike</w:t>
+              <w:t>Brawand Ueli, Hoffmann Marc, Rothenbühler Mike</w:t>
             </w:r>
           </w:p>
         </w:tc>
@@ -485,14 +416,12 @@
           <w:b/>
         </w:rPr>
       </w:pPr>
-      <w:proofErr w:type="spellStart"/>
       <w:r>
         <w:rPr>
           <w:b/>
         </w:rPr>
         <w:t>Versionkontrolle</w:t>
       </w:r>
-      <w:proofErr w:type="spellEnd"/>
     </w:p>
     <w:tbl>
       <w:tblPr>
@@ -837,7 +766,7 @@
         <w:rPr>
           <w:noProof/>
         </w:rPr>
-        <w:instrText xml:space="preserve"> PAGEREF _Toc358060140 \h </w:instrText>
+        <w:instrText xml:space="preserve"> PAGEREF _Toc358146776 \h </w:instrText>
       </w:r>
       <w:r>
         <w:rPr>
@@ -916,7 +845,7 @@
         <w:rPr>
           <w:noProof/>
         </w:rPr>
-        <w:instrText xml:space="preserve"> PAGEREF _Toc358060141 \h </w:instrText>
+        <w:instrText xml:space="preserve"> PAGEREF _Toc358146777 \h </w:instrText>
       </w:r>
       <w:r>
         <w:rPr>
@@ -995,7 +924,7 @@
         <w:rPr>
           <w:noProof/>
         </w:rPr>
-        <w:instrText xml:space="preserve"> PAGEREF _Toc358060142 \h </w:instrText>
+        <w:instrText xml:space="preserve"> PAGEREF _Toc358146778 \h </w:instrText>
       </w:r>
       <w:r>
         <w:rPr>
@@ -1074,7 +1003,7 @@
         <w:rPr>
           <w:noProof/>
         </w:rPr>
-        <w:instrText xml:space="preserve"> PAGEREF _Toc358060143 \h </w:instrText>
+        <w:instrText xml:space="preserve"> PAGEREF _Toc358146779 \h </w:instrText>
       </w:r>
       <w:r>
         <w:rPr>
@@ -1153,7 +1082,7 @@
         <w:rPr>
           <w:noProof/>
         </w:rPr>
-        <w:instrText xml:space="preserve"> PAGEREF _Toc358060144 \h </w:instrText>
+        <w:instrText xml:space="preserve"> PAGEREF _Toc358146780 \h </w:instrText>
       </w:r>
       <w:r>
         <w:rPr>
@@ -1232,7 +1161,7 @@
         <w:rPr>
           <w:noProof/>
         </w:rPr>
-        <w:instrText xml:space="preserve"> PAGEREF _Toc358060145 \h </w:instrText>
+        <w:instrText xml:space="preserve"> PAGEREF _Toc358146781 \h </w:instrText>
       </w:r>
       <w:r>
         <w:rPr>
@@ -1311,7 +1240,7 @@
         <w:rPr>
           <w:noProof/>
         </w:rPr>
-        <w:instrText xml:space="preserve"> PAGEREF _Toc358060146 \h </w:instrText>
+        <w:instrText xml:space="preserve"> PAGEREF _Toc358146782 \h </w:instrText>
       </w:r>
       <w:r>
         <w:rPr>
@@ -1390,7 +1319,7 @@
         <w:rPr>
           <w:noProof/>
         </w:rPr>
-        <w:instrText xml:space="preserve"> PAGEREF _Toc358060147 \h </w:instrText>
+        <w:instrText xml:space="preserve"> PAGEREF _Toc358146783 \h </w:instrText>
       </w:r>
       <w:r>
         <w:rPr>
@@ -1471,7 +1400,7 @@
         <w:rPr>
           <w:noProof/>
         </w:rPr>
-        <w:instrText xml:space="preserve"> PAGEREF _Toc358060148 \h </w:instrText>
+        <w:instrText xml:space="preserve"> PAGEREF _Toc358146784 \h </w:instrText>
       </w:r>
       <w:r>
         <w:rPr>
@@ -1552,7 +1481,7 @@
         <w:rPr>
           <w:noProof/>
         </w:rPr>
-        <w:instrText xml:space="preserve"> PAGEREF _Toc358060149 \h </w:instrText>
+        <w:instrText xml:space="preserve"> PAGEREF _Toc358146785 \h </w:instrText>
       </w:r>
       <w:r>
         <w:rPr>
@@ -1631,7 +1560,7 @@
         <w:rPr>
           <w:noProof/>
         </w:rPr>
-        <w:instrText xml:space="preserve"> PAGEREF _Toc358060150 \h </w:instrText>
+        <w:instrText xml:space="preserve"> PAGEREF _Toc358146786 \h </w:instrText>
       </w:r>
       <w:r>
         <w:rPr>
@@ -1710,7 +1639,7 @@
         <w:rPr>
           <w:noProof/>
         </w:rPr>
-        <w:instrText xml:space="preserve"> PAGEREF _Toc358060151 \h </w:instrText>
+        <w:instrText xml:space="preserve"> PAGEREF _Toc358146787 \h </w:instrText>
       </w:r>
       <w:r>
         <w:rPr>
@@ -1789,7 +1718,7 @@
         <w:rPr>
           <w:noProof/>
         </w:rPr>
-        <w:instrText xml:space="preserve"> PAGEREF _Toc358060152 \h </w:instrText>
+        <w:instrText xml:space="preserve"> PAGEREF _Toc358146788 \h </w:instrText>
       </w:r>
       <w:r>
         <w:rPr>
@@ -1868,7 +1797,7 @@
         <w:rPr>
           <w:noProof/>
         </w:rPr>
-        <w:instrText xml:space="preserve"> PAGEREF _Toc358060153 \h </w:instrText>
+        <w:instrText xml:space="preserve"> PAGEREF _Toc358146789 \h </w:instrText>
       </w:r>
       <w:r>
         <w:rPr>
@@ -1947,7 +1876,7 @@
         <w:rPr>
           <w:noProof/>
         </w:rPr>
-        <w:instrText xml:space="preserve"> PAGEREF _Toc358060154 \h </w:instrText>
+        <w:instrText xml:space="preserve"> PAGEREF _Toc358146790 \h </w:instrText>
       </w:r>
       <w:r>
         <w:rPr>
@@ -2026,7 +1955,7 @@
         <w:rPr>
           <w:noProof/>
         </w:rPr>
-        <w:instrText xml:space="preserve"> PAGEREF _Toc358060155 \h </w:instrText>
+        <w:instrText xml:space="preserve"> PAGEREF _Toc358146791 \h </w:instrText>
       </w:r>
       <w:r>
         <w:rPr>
@@ -2043,7 +1972,112 @@
         <w:rPr>
           <w:noProof/>
         </w:rPr>
-        <w:t>8</w:t>
+        <w:t>7</w:t>
+      </w:r>
+      <w:r>
+        <w:rPr>
+          <w:noProof/>
+        </w:rPr>
+        <w:fldChar w:fldCharType="end"/>
+      </w:r>
+    </w:p>
+    <w:p>
+      <w:pPr>
+        <w:pStyle w:val="Verzeichnis2"/>
+        <w:tabs>
+          <w:tab w:val="left" w:pos="720"/>
+          <w:tab w:val="right" w:leader="underscore" w:pos="9355"/>
+        </w:tabs>
+        <w:rPr>
+          <w:rFonts w:eastAsiaTheme="minorEastAsia" w:cstheme="minorBidi"/>
+          <w:b w:val="0"/>
+          <w:bCs w:val="0"/>
+          <w:noProof/>
+          <w:lang w:val="de-CH"/>
+        </w:rPr>
+      </w:pPr>
+      <w:r>
+        <w:rPr>
+          <w:rFonts w:cs="Times New Roman"/>
+          <w:noProof/>
+          <w:lang w:val="de-CH"/>
+        </w:rPr>
+        <w:t>1.</w:t>
+      </w:r>
+      <w:r>
+        <w:rPr>
+          <w:rFonts w:eastAsiaTheme="minorEastAsia" w:cstheme="minorBidi"/>
+          <w:b w:val="0"/>
+          <w:bCs w:val="0"/>
+          <w:noProof/>
+          <w:lang w:val="de-CH"/>
+        </w:rPr>
+        <w:tab/>
+      </w:r>
+      <w:r>
+        <w:rPr>
+          <w:noProof/>
+          <w:lang w:val="fr-CH"/>
+        </w:rPr>
+        <w:t xml:space="preserve">How does Eclipse 4.x differ from 3.x architecturally? </w:t>
+      </w:r>
+      <w:r>
+        <w:rPr>
+          <w:noProof/>
+          <w:lang w:val="de-CH"/>
+        </w:rPr>
+        <w:t xml:space="preserve">(from </w:t>
+      </w:r>
+      <w:r>
+        <w:rPr>
+          <w:noProof/>
+          <w:color w:val="0000FF" w:themeColor="hyperlink"/>
+          <w:u w:val="single"/>
+          <w:lang w:val="de-CH"/>
+        </w:rPr>
+        <w:t>http://www.eclipse.org/eclipse/development/porting/4.2/faq.php</w:t>
+      </w:r>
+      <w:r>
+        <w:rPr>
+          <w:noProof/>
+          <w:lang w:val="de-CH"/>
+        </w:rPr>
+        <w:t xml:space="preserve"> )</w:t>
+      </w:r>
+      <w:r>
+        <w:rPr>
+          <w:noProof/>
+        </w:rPr>
+        <w:tab/>
+      </w:r>
+      <w:r>
+        <w:rPr>
+          <w:noProof/>
+        </w:rPr>
+        <w:fldChar w:fldCharType="begin"/>
+      </w:r>
+      <w:r>
+        <w:rPr>
+          <w:noProof/>
+        </w:rPr>
+        <w:instrText xml:space="preserve"> PAGEREF _Toc358146792 \h </w:instrText>
+      </w:r>
+      <w:r>
+        <w:rPr>
+          <w:noProof/>
+        </w:rPr>
+      </w:r>
+      <w:r>
+        <w:rPr>
+          <w:noProof/>
+        </w:rPr>
+        <w:fldChar w:fldCharType="separate"/>
+      </w:r>
+      <w:r>
+        <w:rPr>
+          <w:noProof/>
+        </w:rPr>
+        <w:t>7</w:t>
       </w:r>
       <w:r>
         <w:rPr>
@@ -2105,7 +2139,7 @@
         <w:rPr>
           <w:noProof/>
         </w:rPr>
-        <w:instrText xml:space="preserve"> PAGEREF _Toc358060156 \h </w:instrText>
+        <w:instrText xml:space="preserve"> PAGEREF _Toc358146793 \h </w:instrText>
       </w:r>
       <w:r>
         <w:rPr>
@@ -2122,7 +2156,7 @@
         <w:rPr>
           <w:noProof/>
         </w:rPr>
-        <w:t>8</w:t>
+        <w:t>7</w:t>
       </w:r>
       <w:r>
         <w:rPr>
@@ -2184,7 +2218,7 @@
         <w:rPr>
           <w:noProof/>
         </w:rPr>
-        <w:instrText xml:space="preserve"> PAGEREF _Toc358060157 \h </w:instrText>
+        <w:instrText xml:space="preserve"> PAGEREF _Toc358146794 \h </w:instrText>
       </w:r>
       <w:r>
         <w:rPr>
@@ -2263,7 +2297,7 @@
         <w:rPr>
           <w:noProof/>
         </w:rPr>
-        <w:instrText xml:space="preserve"> PAGEREF _Toc358060158 \h </w:instrText>
+        <w:instrText xml:space="preserve"> PAGEREF _Toc358146795 \h </w:instrText>
       </w:r>
       <w:r>
         <w:rPr>
@@ -2342,7 +2376,7 @@
         <w:rPr>
           <w:noProof/>
         </w:rPr>
-        <w:instrText xml:space="preserve"> PAGEREF _Toc358060159 \h </w:instrText>
+        <w:instrText xml:space="preserve"> PAGEREF _Toc358146796 \h </w:instrText>
       </w:r>
       <w:r>
         <w:rPr>
@@ -2380,13 +2414,12 @@
           <w:b w:val="0"/>
           <w:bCs w:val="0"/>
           <w:noProof/>
-          <w:lang w:val="fr-CH"/>
-        </w:rPr>
-      </w:pPr>
-      <w:r>
-        <w:rPr>
-          <w:noProof/>
-          <w:lang w:val="fr-CH"/>
+          <w:lang w:val="de-CH"/>
+        </w:rPr>
+      </w:pPr>
+      <w:r>
+        <w:rPr>
+          <w:noProof/>
         </w:rPr>
         <w:t>5.3.2.</w:t>
       </w:r>
@@ -2396,21 +2429,19 @@
           <w:b w:val="0"/>
           <w:bCs w:val="0"/>
           <w:noProof/>
-          <w:lang w:val="fr-CH"/>
+          <w:lang w:val="de-CH"/>
         </w:rPr>
         <w:tab/>
       </w:r>
       <w:r>
         <w:rPr>
           <w:noProof/>
-          <w:lang w:val="fr-CH"/>
         </w:rPr>
         <w:t>Migration</w:t>
       </w:r>
       <w:r>
         <w:rPr>
           <w:noProof/>
-          <w:lang w:val="fr-CH"/>
         </w:rPr>
         <w:tab/>
       </w:r>
@@ -2423,9 +2454,8 @@
       <w:r>
         <w:rPr>
           <w:noProof/>
-          <w:lang w:val="fr-CH"/>
-        </w:rPr>
-        <w:instrText xml:space="preserve"> PAGEREF _Toc358060160 \h </w:instrText>
+        </w:rPr>
+        <w:instrText xml:space="preserve"> PAGEREF _Toc358146797 \h </w:instrText>
       </w:r>
       <w:r>
         <w:rPr>
@@ -2441,9 +2471,8 @@
       <w:r>
         <w:rPr>
           <w:noProof/>
-          <w:lang w:val="fr-CH"/>
-        </w:rPr>
-        <w:t>8</w:t>
+        </w:rPr>
+        <w:t>9</w:t>
       </w:r>
       <w:r>
         <w:rPr>
@@ -2464,13 +2493,12 @@
           <w:b w:val="0"/>
           <w:bCs w:val="0"/>
           <w:noProof/>
-          <w:lang w:val="fr-CH"/>
-        </w:rPr>
-      </w:pPr>
-      <w:r>
-        <w:rPr>
-          <w:noProof/>
-          <w:lang w:val="fr-CH"/>
+          <w:lang w:val="de-CH"/>
+        </w:rPr>
+      </w:pPr>
+      <w:r>
+        <w:rPr>
+          <w:noProof/>
         </w:rPr>
         <w:t>5.3.3.</w:t>
       </w:r>
@@ -2480,21 +2508,19 @@
           <w:b w:val="0"/>
           <w:bCs w:val="0"/>
           <w:noProof/>
-          <w:lang w:val="fr-CH"/>
+          <w:lang w:val="de-CH"/>
         </w:rPr>
         <w:tab/>
       </w:r>
       <w:r>
         <w:rPr>
           <w:noProof/>
-          <w:lang w:val="fr-CH"/>
         </w:rPr>
         <w:t>Test</w:t>
       </w:r>
       <w:r>
         <w:rPr>
           <w:noProof/>
-          <w:lang w:val="fr-CH"/>
         </w:rPr>
         <w:tab/>
       </w:r>
@@ -2507,9 +2533,8 @@
       <w:r>
         <w:rPr>
           <w:noProof/>
-          <w:lang w:val="fr-CH"/>
-        </w:rPr>
-        <w:instrText xml:space="preserve"> PAGEREF _Toc358060161 \h </w:instrText>
+        </w:rPr>
+        <w:instrText xml:space="preserve"> PAGEREF _Toc358146798 \h </w:instrText>
       </w:r>
       <w:r>
         <w:rPr>
@@ -2525,9 +2550,8 @@
       <w:r>
         <w:rPr>
           <w:noProof/>
-          <w:lang w:val="fr-CH"/>
-        </w:rPr>
-        <w:t>8</w:t>
+        </w:rPr>
+        <w:t>9</w:t>
       </w:r>
       <w:r>
         <w:rPr>
@@ -2548,13 +2572,12 @@
           <w:b w:val="0"/>
           <w:bCs w:val="0"/>
           <w:noProof/>
-          <w:lang w:val="fr-CH"/>
-        </w:rPr>
-      </w:pPr>
-      <w:r>
-        <w:rPr>
-          <w:noProof/>
-          <w:lang w:val="fr-CH"/>
+          <w:lang w:val="de-CH"/>
+        </w:rPr>
+      </w:pPr>
+      <w:r>
+        <w:rPr>
+          <w:noProof/>
         </w:rPr>
         <w:t>5.4.</w:t>
       </w:r>
@@ -2564,21 +2587,19 @@
           <w:b w:val="0"/>
           <w:bCs w:val="0"/>
           <w:noProof/>
-          <w:lang w:val="fr-CH"/>
+          <w:lang w:val="de-CH"/>
         </w:rPr>
         <w:tab/>
       </w:r>
       <w:r>
         <w:rPr>
           <w:noProof/>
-          <w:lang w:val="fr-CH"/>
         </w:rPr>
         <w:t>Beschreibung des Aspektes „Adapters / Dependency Injection“</w:t>
       </w:r>
       <w:r>
         <w:rPr>
           <w:noProof/>
-          <w:lang w:val="fr-CH"/>
         </w:rPr>
         <w:tab/>
       </w:r>
@@ -2591,9 +2612,8 @@
       <w:r>
         <w:rPr>
           <w:noProof/>
-          <w:lang w:val="fr-CH"/>
-        </w:rPr>
-        <w:instrText xml:space="preserve"> PAGEREF _Toc358060162 \h </w:instrText>
+        </w:rPr>
+        <w:instrText xml:space="preserve"> PAGEREF _Toc358146799 \h </w:instrText>
       </w:r>
       <w:r>
         <w:rPr>
@@ -2609,9 +2629,8 @@
       <w:r>
         <w:rPr>
           <w:noProof/>
-          <w:lang w:val="fr-CH"/>
-        </w:rPr>
-        <w:t>8</w:t>
+        </w:rPr>
+        <w:t>9</w:t>
       </w:r>
       <w:r>
         <w:rPr>
@@ -2673,7 +2692,7 @@
         <w:rPr>
           <w:noProof/>
         </w:rPr>
-        <w:instrText xml:space="preserve"> PAGEREF _Toc358060163 \h </w:instrText>
+        <w:instrText xml:space="preserve"> PAGEREF _Toc358146800 \h </w:instrText>
       </w:r>
       <w:r>
         <w:rPr>
@@ -2690,7 +2709,7 @@
         <w:rPr>
           <w:noProof/>
         </w:rPr>
-        <w:t>8</w:t>
+        <w:t>9</w:t>
       </w:r>
       <w:r>
         <w:rPr>
@@ -2752,7 +2771,7 @@
         <w:rPr>
           <w:noProof/>
         </w:rPr>
-        <w:instrText xml:space="preserve"> PAGEREF _Toc358060164 \h </w:instrText>
+        <w:instrText xml:space="preserve"> PAGEREF _Toc358146801 \h </w:instrText>
       </w:r>
       <w:r>
         <w:rPr>
@@ -2769,7 +2788,7 @@
         <w:rPr>
           <w:noProof/>
         </w:rPr>
-        <w:t>8</w:t>
+        <w:t>9</w:t>
       </w:r>
       <w:r>
         <w:rPr>
@@ -2831,7 +2850,7 @@
         <w:rPr>
           <w:noProof/>
         </w:rPr>
-        <w:instrText xml:space="preserve"> PAGEREF _Toc358060165 \h </w:instrText>
+        <w:instrText xml:space="preserve"> PAGEREF _Toc358146802 \h </w:instrText>
       </w:r>
       <w:r>
         <w:rPr>
@@ -2848,7 +2867,7 @@
         <w:rPr>
           <w:noProof/>
         </w:rPr>
-        <w:t>8</w:t>
+        <w:t>9</w:t>
       </w:r>
       <w:r>
         <w:rPr>
@@ -2910,7 +2929,7 @@
         <w:rPr>
           <w:noProof/>
         </w:rPr>
-        <w:instrText xml:space="preserve"> PAGEREF _Toc358060166 \h </w:instrText>
+        <w:instrText xml:space="preserve"> PAGEREF _Toc358146803 \h </w:instrText>
       </w:r>
       <w:r>
         <w:rPr>
@@ -2927,7 +2946,7 @@
         <w:rPr>
           <w:noProof/>
         </w:rPr>
-        <w:t>8</w:t>
+        <w:t>9</w:t>
       </w:r>
       <w:r>
         <w:rPr>
@@ -2989,7 +3008,7 @@
         <w:rPr>
           <w:noProof/>
         </w:rPr>
-        <w:instrText xml:space="preserve"> PAGEREF _Toc358060167 \h </w:instrText>
+        <w:instrText xml:space="preserve"> PAGEREF _Toc358146804 \h </w:instrText>
       </w:r>
       <w:r>
         <w:rPr>
@@ -3006,7 +3025,7 @@
         <w:rPr>
           <w:noProof/>
         </w:rPr>
-        <w:t>8</w:t>
+        <w:t>9</w:t>
       </w:r>
       <w:r>
         <w:rPr>
@@ -3068,7 +3087,7 @@
         <w:rPr>
           <w:noProof/>
         </w:rPr>
-        <w:instrText xml:space="preserve"> PAGEREF _Toc358060168 \h </w:instrText>
+        <w:instrText xml:space="preserve"> PAGEREF _Toc358146805 \h </w:instrText>
       </w:r>
       <w:r>
         <w:rPr>
@@ -3085,7 +3104,7 @@
         <w:rPr>
           <w:noProof/>
         </w:rPr>
-        <w:t>8</w:t>
+        <w:t>9</w:t>
       </w:r>
       <w:r>
         <w:rPr>
@@ -3113,6 +3132,7 @@
         <w:rPr>
           <w:noProof/>
         </w:rPr>
+        <w:lastRenderedPageBreak/>
         <w:t>5.6.1.</w:t>
       </w:r>
       <w:r>
@@ -3147,7 +3167,7 @@
         <w:rPr>
           <w:noProof/>
         </w:rPr>
-        <w:instrText xml:space="preserve"> PAGEREF _Toc358060169 \h </w:instrText>
+        <w:instrText xml:space="preserve"> PAGEREF _Toc358146806 \h </w:instrText>
       </w:r>
       <w:r>
         <w:rPr>
@@ -3164,7 +3184,7 @@
         <w:rPr>
           <w:noProof/>
         </w:rPr>
-        <w:t>8</w:t>
+        <w:t>9</w:t>
       </w:r>
       <w:r>
         <w:rPr>
@@ -3226,7 +3246,7 @@
         <w:rPr>
           <w:noProof/>
         </w:rPr>
-        <w:instrText xml:space="preserve"> PAGEREF _Toc358060170 \h </w:instrText>
+        <w:instrText xml:space="preserve"> PAGEREF _Toc358146807 \h </w:instrText>
       </w:r>
       <w:r>
         <w:rPr>
@@ -3243,7 +3263,7 @@
         <w:rPr>
           <w:noProof/>
         </w:rPr>
-        <w:t>8</w:t>
+        <w:t>9</w:t>
       </w:r>
       <w:r>
         <w:rPr>
@@ -3271,7 +3291,6 @@
         <w:rPr>
           <w:noProof/>
         </w:rPr>
-        <w:lastRenderedPageBreak/>
         <w:t>5.6.3.</w:t>
       </w:r>
       <w:r>
@@ -3306,7 +3325,7 @@
         <w:rPr>
           <w:noProof/>
         </w:rPr>
-        <w:instrText xml:space="preserve"> PAGEREF _Toc358060171 \h </w:instrText>
+        <w:instrText xml:space="preserve"> PAGEREF _Toc358146808 \h </w:instrText>
       </w:r>
       <w:r>
         <w:rPr>
@@ -3323,7 +3342,7 @@
         <w:rPr>
           <w:noProof/>
         </w:rPr>
-        <w:t>8</w:t>
+        <w:t>9</w:t>
       </w:r>
       <w:r>
         <w:rPr>
@@ -3385,7 +3404,7 @@
         <w:rPr>
           <w:noProof/>
         </w:rPr>
-        <w:instrText xml:space="preserve"> PAGEREF _Toc358060172 \h </w:instrText>
+        <w:instrText xml:space="preserve"> PAGEREF _Toc358146809 \h </w:instrText>
       </w:r>
       <w:r>
         <w:rPr>
@@ -3402,7 +3421,7 @@
         <w:rPr>
           <w:noProof/>
         </w:rPr>
-        <w:t>8</w:t>
+        <w:t>9</w:t>
       </w:r>
       <w:r>
         <w:rPr>
@@ -3464,7 +3483,7 @@
         <w:rPr>
           <w:noProof/>
         </w:rPr>
-        <w:instrText xml:space="preserve"> PAGEREF _Toc358060173 \h </w:instrText>
+        <w:instrText xml:space="preserve"> PAGEREF _Toc358146810 \h </w:instrText>
       </w:r>
       <w:r>
         <w:rPr>
@@ -3481,7 +3500,7 @@
         <w:rPr>
           <w:noProof/>
         </w:rPr>
-        <w:t>8</w:t>
+        <w:t>9</w:t>
       </w:r>
       <w:r>
         <w:rPr>
@@ -3543,7 +3562,7 @@
         <w:rPr>
           <w:noProof/>
         </w:rPr>
-        <w:instrText xml:space="preserve"> PAGEREF _Toc358060174 \h </w:instrText>
+        <w:instrText xml:space="preserve"> PAGEREF _Toc358146811 \h </w:instrText>
       </w:r>
       <w:r>
         <w:rPr>
@@ -3560,7 +3579,7 @@
         <w:rPr>
           <w:noProof/>
         </w:rPr>
-        <w:t>8</w:t>
+        <w:t>9</w:t>
       </w:r>
       <w:r>
         <w:rPr>
@@ -3622,7 +3641,7 @@
         <w:rPr>
           <w:noProof/>
         </w:rPr>
-        <w:instrText xml:space="preserve"> PAGEREF _Toc358060175 \h </w:instrText>
+        <w:instrText xml:space="preserve"> PAGEREF _Toc358146812 \h </w:instrText>
       </w:r>
       <w:r>
         <w:rPr>
@@ -3639,7 +3658,7 @@
         <w:rPr>
           <w:noProof/>
         </w:rPr>
-        <w:t>8</w:t>
+        <w:t>9</w:t>
       </w:r>
       <w:r>
         <w:rPr>
@@ -3701,7 +3720,7 @@
         <w:rPr>
           <w:noProof/>
         </w:rPr>
-        <w:instrText xml:space="preserve"> PAGEREF _Toc358060176 \h </w:instrText>
+        <w:instrText xml:space="preserve"> PAGEREF _Toc358146813 \h </w:instrText>
       </w:r>
       <w:r>
         <w:rPr>
@@ -3718,7 +3737,7 @@
         <w:rPr>
           <w:noProof/>
         </w:rPr>
-        <w:t>8</w:t>
+        <w:t>9</w:t>
       </w:r>
       <w:r>
         <w:rPr>
@@ -3780,7 +3799,7 @@
         <w:rPr>
           <w:noProof/>
         </w:rPr>
-        <w:instrText xml:space="preserve"> PAGEREF _Toc358060177 \h </w:instrText>
+        <w:instrText xml:space="preserve"> PAGEREF _Toc358146814 \h </w:instrText>
       </w:r>
       <w:r>
         <w:rPr>
@@ -3797,7 +3816,7 @@
         <w:rPr>
           <w:noProof/>
         </w:rPr>
-        <w:t>8</w:t>
+        <w:t>9</w:t>
       </w:r>
       <w:r>
         <w:rPr>
@@ -3859,7 +3878,7 @@
         <w:rPr>
           <w:noProof/>
         </w:rPr>
-        <w:instrText xml:space="preserve"> PAGEREF _Toc358060178 \h </w:instrText>
+        <w:instrText xml:space="preserve"> PAGEREF _Toc358146815 \h </w:instrText>
       </w:r>
       <w:r>
         <w:rPr>
@@ -3876,7 +3895,7 @@
         <w:rPr>
           <w:noProof/>
         </w:rPr>
-        <w:t>8</w:t>
+        <w:t>9</w:t>
       </w:r>
       <w:r>
         <w:rPr>
@@ -3938,7 +3957,7 @@
         <w:rPr>
           <w:noProof/>
         </w:rPr>
-        <w:instrText xml:space="preserve"> PAGEREF _Toc358060179 \h </w:instrText>
+        <w:instrText xml:space="preserve"> PAGEREF _Toc358146816 \h </w:instrText>
       </w:r>
       <w:r>
         <w:rPr>
@@ -3955,7 +3974,7 @@
         <w:rPr>
           <w:noProof/>
         </w:rPr>
-        <w:t>8</w:t>
+        <w:t>9</w:t>
       </w:r>
       <w:r>
         <w:rPr>
@@ -4017,7 +4036,7 @@
         <w:rPr>
           <w:noProof/>
         </w:rPr>
-        <w:instrText xml:space="preserve"> PAGEREF _Toc358060180 \h </w:instrText>
+        <w:instrText xml:space="preserve"> PAGEREF _Toc358146817 \h </w:instrText>
       </w:r>
       <w:r>
         <w:rPr>
@@ -4034,7 +4053,7 @@
         <w:rPr>
           <w:noProof/>
         </w:rPr>
-        <w:t>8</w:t>
+        <w:t>9</w:t>
       </w:r>
       <w:r>
         <w:rPr>
@@ -4096,7 +4115,7 @@
         <w:rPr>
           <w:noProof/>
         </w:rPr>
-        <w:instrText xml:space="preserve"> PAGEREF _Toc358060181 \h </w:instrText>
+        <w:instrText xml:space="preserve"> PAGEREF _Toc358146818 \h </w:instrText>
       </w:r>
       <w:r>
         <w:rPr>
@@ -4113,7 +4132,7 @@
         <w:rPr>
           <w:noProof/>
         </w:rPr>
-        <w:t>8</w:t>
+        <w:t>9</w:t>
       </w:r>
       <w:r>
         <w:rPr>
@@ -4175,7 +4194,7 @@
         <w:rPr>
           <w:noProof/>
         </w:rPr>
-        <w:instrText xml:space="preserve"> PAGEREF _Toc358060182 \h </w:instrText>
+        <w:instrText xml:space="preserve"> PAGEREF _Toc358146819 \h </w:instrText>
       </w:r>
       <w:r>
         <w:rPr>
@@ -4254,7 +4273,7 @@
         <w:rPr>
           <w:noProof/>
         </w:rPr>
-        <w:instrText xml:space="preserve"> PAGEREF _Toc358060183 \h </w:instrText>
+        <w:instrText xml:space="preserve"> PAGEREF _Toc358146820 \h </w:instrText>
       </w:r>
       <w:r>
         <w:rPr>
@@ -4333,7 +4352,7 @@
         <w:rPr>
           <w:noProof/>
         </w:rPr>
-        <w:instrText xml:space="preserve"> PAGEREF _Toc358060184 \h </w:instrText>
+        <w:instrText xml:space="preserve"> PAGEREF _Toc358146821 \h </w:instrText>
       </w:r>
       <w:r>
         <w:rPr>
@@ -4412,7 +4431,7 @@
         <w:rPr>
           <w:noProof/>
         </w:rPr>
-        <w:instrText xml:space="preserve"> PAGEREF _Toc358060185 \h </w:instrText>
+        <w:instrText xml:space="preserve"> PAGEREF _Toc358146822 \h </w:instrText>
       </w:r>
       <w:r>
         <w:rPr>
@@ -4491,7 +4510,7 @@
         <w:rPr>
           <w:noProof/>
         </w:rPr>
-        <w:instrText xml:space="preserve"> PAGEREF _Toc358060186 \h </w:instrText>
+        <w:instrText xml:space="preserve"> PAGEREF _Toc358146823 \h </w:instrText>
       </w:r>
       <w:r>
         <w:rPr>
@@ -4570,7 +4589,7 @@
         <w:rPr>
           <w:noProof/>
         </w:rPr>
-        <w:instrText xml:space="preserve"> PAGEREF _Toc358060187 \h </w:instrText>
+        <w:instrText xml:space="preserve"> PAGEREF _Toc358146824 \h </w:instrText>
       </w:r>
       <w:r>
         <w:rPr>
@@ -4587,7 +4606,7 @@
         <w:rPr>
           <w:noProof/>
         </w:rPr>
-        <w:t>9</w:t>
+        <w:t>10</w:t>
       </w:r>
       <w:r>
         <w:rPr>
@@ -4649,7 +4668,7 @@
         <w:rPr>
           <w:noProof/>
         </w:rPr>
-        <w:instrText xml:space="preserve"> PAGEREF _Toc358060188 \h </w:instrText>
+        <w:instrText xml:space="preserve"> PAGEREF _Toc358146825 \h </w:instrText>
       </w:r>
       <w:r>
         <w:rPr>
@@ -4666,7 +4685,7 @@
         <w:rPr>
           <w:noProof/>
         </w:rPr>
-        <w:t>9</w:t>
+        <w:t>10</w:t>
       </w:r>
       <w:r>
         <w:rPr>
@@ -4728,7 +4747,7 @@
         <w:rPr>
           <w:noProof/>
         </w:rPr>
-        <w:instrText xml:space="preserve"> PAGEREF _Toc358060189 \h </w:instrText>
+        <w:instrText xml:space="preserve"> PAGEREF _Toc358146826 \h </w:instrText>
       </w:r>
       <w:r>
         <w:rPr>
@@ -4745,7 +4764,7 @@
         <w:rPr>
           <w:noProof/>
         </w:rPr>
-        <w:t>9</w:t>
+        <w:t>10</w:t>
       </w:r>
       <w:r>
         <w:rPr>
@@ -4807,7 +4826,7 @@
         <w:rPr>
           <w:noProof/>
         </w:rPr>
-        <w:instrText xml:space="preserve"> PAGEREF _Toc358060190 \h </w:instrText>
+        <w:instrText xml:space="preserve"> PAGEREF _Toc358146827 \h </w:instrText>
       </w:r>
       <w:r>
         <w:rPr>
@@ -4824,7 +4843,7 @@
         <w:rPr>
           <w:noProof/>
         </w:rPr>
-        <w:t>9</w:t>
+        <w:t>10</w:t>
       </w:r>
       <w:r>
         <w:rPr>
@@ -4886,7 +4905,7 @@
         <w:rPr>
           <w:noProof/>
         </w:rPr>
-        <w:instrText xml:space="preserve"> PAGEREF _Toc358060191 \h </w:instrText>
+        <w:instrText xml:space="preserve"> PAGEREF _Toc358146828 \h </w:instrText>
       </w:r>
       <w:r>
         <w:rPr>
@@ -4903,7 +4922,7 @@
         <w:rPr>
           <w:noProof/>
         </w:rPr>
-        <w:t>9</w:t>
+        <w:t>10</w:t>
       </w:r>
       <w:r>
         <w:rPr>
@@ -4965,7 +4984,7 @@
         <w:rPr>
           <w:noProof/>
         </w:rPr>
-        <w:instrText xml:space="preserve"> PAGEREF _Toc358060192 \h </w:instrText>
+        <w:instrText xml:space="preserve"> PAGEREF _Toc358146829 \h </w:instrText>
       </w:r>
       <w:r>
         <w:rPr>
@@ -4982,7 +5001,7 @@
         <w:rPr>
           <w:noProof/>
         </w:rPr>
-        <w:t>9</w:t>
+        <w:t>10</w:t>
       </w:r>
       <w:r>
         <w:rPr>
@@ -5044,7 +5063,7 @@
         <w:rPr>
           <w:noProof/>
         </w:rPr>
-        <w:instrText xml:space="preserve"> PAGEREF _Toc358060193 \h </w:instrText>
+        <w:instrText xml:space="preserve"> PAGEREF _Toc358146830 \h </w:instrText>
       </w:r>
       <w:r>
         <w:rPr>
@@ -5061,7 +5080,7 @@
         <w:rPr>
           <w:noProof/>
         </w:rPr>
-        <w:t>9</w:t>
+        <w:t>10</w:t>
       </w:r>
       <w:r>
         <w:rPr>
@@ -5123,7 +5142,7 @@
         <w:rPr>
           <w:noProof/>
         </w:rPr>
-        <w:instrText xml:space="preserve"> PAGEREF _Toc358060194 \h </w:instrText>
+        <w:instrText xml:space="preserve"> PAGEREF _Toc358146831 \h </w:instrText>
       </w:r>
       <w:r>
         <w:rPr>
@@ -5140,7 +5159,7 @@
         <w:rPr>
           <w:noProof/>
         </w:rPr>
-        <w:t>9</w:t>
+        <w:t>10</w:t>
       </w:r>
       <w:r>
         <w:rPr>
@@ -5202,7 +5221,7 @@
         <w:rPr>
           <w:noProof/>
         </w:rPr>
-        <w:instrText xml:space="preserve"> PAGEREF _Toc358060195 \h </w:instrText>
+        <w:instrText xml:space="preserve"> PAGEREF _Toc358146832 \h </w:instrText>
       </w:r>
       <w:r>
         <w:rPr>
@@ -5219,7 +5238,7 @@
         <w:rPr>
           <w:noProof/>
         </w:rPr>
-        <w:t>9</w:t>
+        <w:t>10</w:t>
       </w:r>
       <w:r>
         <w:rPr>
@@ -5281,7 +5300,7 @@
         <w:rPr>
           <w:noProof/>
         </w:rPr>
-        <w:instrText xml:space="preserve"> PAGEREF _Toc358060196 \h </w:instrText>
+        <w:instrText xml:space="preserve"> PAGEREF _Toc358146833 \h </w:instrText>
       </w:r>
       <w:r>
         <w:rPr>
@@ -5298,7 +5317,7 @@
         <w:rPr>
           <w:noProof/>
         </w:rPr>
-        <w:t>9</w:t>
+        <w:t>10</w:t>
       </w:r>
       <w:r>
         <w:rPr>
@@ -5360,7 +5379,7 @@
         <w:rPr>
           <w:noProof/>
         </w:rPr>
-        <w:instrText xml:space="preserve"> PAGEREF _Toc358060197 \h </w:instrText>
+        <w:instrText xml:space="preserve"> PAGEREF _Toc358146834 \h </w:instrText>
       </w:r>
       <w:r>
         <w:rPr>
@@ -5377,7 +5396,7 @@
         <w:rPr>
           <w:noProof/>
         </w:rPr>
-        <w:t>9</w:t>
+        <w:t>10</w:t>
       </w:r>
       <w:r>
         <w:rPr>
@@ -5439,7 +5458,7 @@
         <w:rPr>
           <w:noProof/>
         </w:rPr>
-        <w:instrText xml:space="preserve"> PAGEREF _Toc358060198 \h </w:instrText>
+        <w:instrText xml:space="preserve"> PAGEREF _Toc358146835 \h </w:instrText>
       </w:r>
       <w:r>
         <w:rPr>
@@ -5456,7 +5475,7 @@
         <w:rPr>
           <w:noProof/>
         </w:rPr>
-        <w:t>9</w:t>
+        <w:t>10</w:t>
       </w:r>
       <w:r>
         <w:rPr>
@@ -5518,7 +5537,7 @@
         <w:rPr>
           <w:noProof/>
         </w:rPr>
-        <w:instrText xml:space="preserve"> PAGEREF _Toc358060199 \h </w:instrText>
+        <w:instrText xml:space="preserve"> PAGEREF _Toc358146836 \h </w:instrText>
       </w:r>
       <w:r>
         <w:rPr>
@@ -5535,7 +5554,7 @@
         <w:rPr>
           <w:noProof/>
         </w:rPr>
-        <w:t>9</w:t>
+        <w:t>10</w:t>
       </w:r>
       <w:r>
         <w:rPr>
@@ -5597,7 +5616,7 @@
         <w:rPr>
           <w:noProof/>
         </w:rPr>
-        <w:instrText xml:space="preserve"> PAGEREF _Toc358060200 \h </w:instrText>
+        <w:instrText xml:space="preserve"> PAGEREF _Toc358146837 \h </w:instrText>
       </w:r>
       <w:r>
         <w:rPr>
@@ -5614,7 +5633,7 @@
         <w:rPr>
           <w:noProof/>
         </w:rPr>
-        <w:t>9</w:t>
+        <w:t>10</w:t>
       </w:r>
       <w:r>
         <w:rPr>
@@ -5676,7 +5695,7 @@
         <w:rPr>
           <w:noProof/>
         </w:rPr>
-        <w:instrText xml:space="preserve"> PAGEREF _Toc358060201 \h </w:instrText>
+        <w:instrText xml:space="preserve"> PAGEREF _Toc358146838 \h </w:instrText>
       </w:r>
       <w:r>
         <w:rPr>
@@ -5693,7 +5712,7 @@
         <w:rPr>
           <w:noProof/>
         </w:rPr>
-        <w:t>9</w:t>
+        <w:t>10</w:t>
       </w:r>
       <w:r>
         <w:rPr>
@@ -5738,7 +5757,7 @@
         <w:rPr>
           <w:noProof/>
         </w:rPr>
-        <w:instrText xml:space="preserve"> PAGEREF _Toc358060202 \h </w:instrText>
+        <w:instrText xml:space="preserve"> PAGEREF _Toc358146839 \h </w:instrText>
       </w:r>
       <w:r>
         <w:rPr>
@@ -5755,7 +5774,7 @@
         <w:rPr>
           <w:noProof/>
         </w:rPr>
-        <w:t>9</w:t>
+        <w:t>10</w:t>
       </w:r>
       <w:r>
         <w:rPr>
@@ -5783,6 +5802,7 @@
         <w:rPr>
           <w:noProof/>
         </w:rPr>
+        <w:lastRenderedPageBreak/>
         <w:t>6.</w:t>
       </w:r>
       <w:r>
@@ -5817,7 +5837,7 @@
         <w:rPr>
           <w:noProof/>
         </w:rPr>
-        <w:instrText xml:space="preserve"> PAGEREF _Toc358060203 \h </w:instrText>
+        <w:instrText xml:space="preserve"> PAGEREF _Toc358146840 \h </w:instrText>
       </w:r>
       <w:r>
         <w:rPr>
@@ -5834,7 +5854,7 @@
         <w:rPr>
           <w:noProof/>
         </w:rPr>
-        <w:t>9</w:t>
+        <w:t>10</w:t>
       </w:r>
       <w:r>
         <w:rPr>
@@ -5858,7 +5878,6 @@
       </w:pPr>
       <w:bookmarkStart w:id="0" w:name="_Toc356457229"/>
       <w:r>
-        <w:lastRenderedPageBreak/>
         <w:br w:type="page"/>
       </w:r>
     </w:p>
@@ -5866,7 +5885,7 @@
       <w:pPr>
         <w:pStyle w:val="berschrift10"/>
       </w:pPr>
-      <w:bookmarkStart w:id="1" w:name="_Toc358060140"/>
+      <w:bookmarkStart w:id="1" w:name="_Toc358146776"/>
       <w:r>
         <w:lastRenderedPageBreak/>
         <w:t>Einleitung</w:t>
@@ -5880,7 +5899,7 @@
         <w:ind w:left="709" w:hanging="709"/>
       </w:pPr>
       <w:bookmarkStart w:id="2" w:name="_Toc356457230"/>
-      <w:bookmarkStart w:id="3" w:name="_Toc358060141"/>
+      <w:bookmarkStart w:id="3" w:name="_Toc358146777"/>
       <w:r>
         <w:t>Zweck des Dokumentes</w:t>
       </w:r>
@@ -5924,62 +5943,44 @@
           <w:sz w:val="20"/>
           <w:szCs w:val="20"/>
         </w:rPr>
-        <w:t xml:space="preserve"> informiert die an „Migration von </w:t>
-      </w:r>
-      <w:proofErr w:type="spellStart"/>
-      <w:r>
-        <w:rPr>
-          <w:sz w:val="20"/>
-          <w:szCs w:val="20"/>
-        </w:rPr>
-        <w:t>Eclipse</w:t>
-      </w:r>
-      <w:proofErr w:type="spellEnd"/>
-      <w:r>
-        <w:rPr>
-          <w:sz w:val="20"/>
-          <w:szCs w:val="20"/>
-        </w:rPr>
-        <w:t xml:space="preserve"> 3.x nach </w:t>
-      </w:r>
-      <w:proofErr w:type="spellStart"/>
-      <w:r>
-        <w:rPr>
-          <w:sz w:val="20"/>
-          <w:szCs w:val="20"/>
-        </w:rPr>
-        <w:t>Eclipse</w:t>
-      </w:r>
-      <w:proofErr w:type="spellEnd"/>
-      <w:r>
-        <w:rPr>
-          <w:sz w:val="20"/>
-          <w:szCs w:val="20"/>
-        </w:rPr>
-        <w:t xml:space="preserve"> 4“ beteiligten Parteien über</w:t>
-      </w:r>
-      <w:r>
-        <w:rPr>
-          <w:sz w:val="20"/>
-          <w:szCs w:val="20"/>
-        </w:rPr>
-        <w:t xml:space="preserve"> </w:t>
-      </w:r>
-      <w:proofErr w:type="gramStart"/>
-      <w:r>
-        <w:rPr>
-          <w:sz w:val="20"/>
-          <w:szCs w:val="20"/>
-        </w:rPr>
-        <w:t>die getätigten</w:t>
-      </w:r>
-      <w:proofErr w:type="gramEnd"/>
-      <w:r>
-        <w:rPr>
-          <w:sz w:val="20"/>
-          <w:szCs w:val="20"/>
-        </w:rPr>
-        <w:t xml:space="preserve"> Migration von den ausgewählten Aspekten</w:t>
+        <w:t xml:space="preserve"> informiert die an „Migration von Eclipse 3.x nach Eclipse 4“ beteiligten Parteien über</w:t>
+      </w:r>
+      <w:r>
+        <w:rPr>
+          <w:sz w:val="20"/>
+          <w:szCs w:val="20"/>
+        </w:rPr>
+        <w:t xml:space="preserve"> die getätigte</w:t>
+      </w:r>
+      <w:r>
+        <w:rPr>
+          <w:sz w:val="20"/>
+          <w:szCs w:val="20"/>
+        </w:rPr>
+        <w:t>n</w:t>
+      </w:r>
+      <w:r>
+        <w:rPr>
+          <w:sz w:val="20"/>
+          <w:szCs w:val="20"/>
+        </w:rPr>
+        <w:t xml:space="preserve"> Migration</w:t>
+      </w:r>
+      <w:r>
+        <w:rPr>
+          <w:sz w:val="20"/>
+          <w:szCs w:val="20"/>
+        </w:rPr>
+        <w:t>en</w:t>
+      </w:r>
+      <w:bookmarkStart w:id="4" w:name="_GoBack"/>
+      <w:bookmarkEnd w:id="4"/>
+      <w:r>
+        <w:rPr>
+          <w:sz w:val="20"/>
+          <w:szCs w:val="20"/>
+        </w:rPr>
+        <w:t xml:space="preserve"> von den ausgewählten Aspekten</w:t>
       </w:r>
       <w:r>
         <w:rPr>
@@ -6004,20 +6005,20 @@
           <w:szCs w:val="22"/>
         </w:rPr>
       </w:pPr>
-      <w:bookmarkStart w:id="4" w:name="_Toc356457233"/>
+      <w:bookmarkStart w:id="5" w:name="_Toc356457233"/>
     </w:p>
     <w:p>
       <w:pPr>
         <w:pStyle w:val="berschrift20"/>
       </w:pPr>
-      <w:bookmarkStart w:id="5" w:name="_Toc356930800"/>
-      <w:bookmarkStart w:id="6" w:name="_Toc358060142"/>
+      <w:bookmarkStart w:id="6" w:name="_Toc356930800"/>
+      <w:bookmarkStart w:id="7" w:name="_Toc358146778"/>
       <w:r>
         <w:t>Problemstellung</w:t>
       </w:r>
-      <w:bookmarkEnd w:id="4"/>
       <w:bookmarkEnd w:id="5"/>
       <w:bookmarkEnd w:id="6"/>
+      <w:bookmarkEnd w:id="7"/>
     </w:p>
     <w:p>
       <w:pPr>
@@ -6032,23 +6033,7 @@
           <w:color w:val="FF0000"/>
           <w:sz w:val="20"/>
         </w:rPr>
-        <w:t xml:space="preserve">Da sich mit der Version 4 einiges an </w:t>
-      </w:r>
-      <w:proofErr w:type="spellStart"/>
-      <w:r>
-        <w:rPr>
-          <w:color w:val="FF0000"/>
-          <w:sz w:val="20"/>
-        </w:rPr>
-        <w:t>Eclipse</w:t>
-      </w:r>
-      <w:proofErr w:type="spellEnd"/>
-      <w:r>
-        <w:rPr>
-          <w:color w:val="FF0000"/>
-          <w:sz w:val="20"/>
-        </w:rPr>
-        <w:t xml:space="preserve"> RCP geändert hat ist eine Migration nicht einfach so zu bewerkstelligen. Es gibt aus der Community (noch) nicht viele Berichte zu gelungenen Migrationen, geschweige denn eine Anleitung wie eine solche Migration erfolgreich durchgeführt werden kann.</w:t>
+        <w:t>Da sich mit der Version 4 einiges an Eclipse RCP geändert hat ist eine Migration nicht einfach so zu bewerkstelligen. Es gibt aus der Community (noch) nicht viele Berichte zu gelungenen Migrationen, geschweige denn eine Anleitung wie eine solche Migration erfolgreich durchgeführt werden kann.</w:t>
       </w:r>
     </w:p>
     <w:p>
@@ -6143,7 +6128,6 @@
           <w:sz w:val="20"/>
         </w:rPr>
       </w:pPr>
-      <w:proofErr w:type="spellStart"/>
       <w:r>
         <w:rPr>
           <w:color w:val="FF0000"/>
@@ -6151,7 +6135,6 @@
         </w:rPr>
         <w:t>Usability</w:t>
       </w:r>
-      <w:proofErr w:type="spellEnd"/>
     </w:p>
     <w:p>
       <w:pPr>
@@ -6171,80 +6154,39 @@
           <w:color w:val="FF0000"/>
           <w:sz w:val="20"/>
         </w:rPr>
-        <w:t xml:space="preserve">Look </w:t>
-      </w:r>
-      <w:proofErr w:type="spellStart"/>
-      <w:r>
+        <w:t>Look and Feel</w:t>
+      </w:r>
+    </w:p>
+    <w:p>
+      <w:pPr>
+        <w:spacing w:before="120"/>
         <w:rPr>
           <w:color w:val="FF0000"/>
           <w:sz w:val="20"/>
         </w:rPr>
-        <w:t>and</w:t>
-      </w:r>
-      <w:proofErr w:type="spellEnd"/>
+      </w:pPr>
       <w:r>
         <w:rPr>
           <w:color w:val="FF0000"/>
           <w:sz w:val="20"/>
         </w:rPr>
-        <w:t xml:space="preserve"> </w:t>
-      </w:r>
-      <w:proofErr w:type="spellStart"/>
-      <w:r>
+        <w:t>negativ beeinflusst wird. Die Arbeit an der bestehenden Applikation soll auch während der Migrationszeit möglich sein. Hierfür müssen Lösungen erarbeitet werden.</w:t>
+      </w:r>
+    </w:p>
+    <w:p>
+      <w:pPr>
+        <w:spacing w:before="120"/>
         <w:rPr>
           <w:color w:val="FF0000"/>
           <w:sz w:val="20"/>
         </w:rPr>
-        <w:t>Feel</w:t>
-      </w:r>
-      <w:proofErr w:type="spellEnd"/>
-    </w:p>
-    <w:p>
-      <w:pPr>
-        <w:spacing w:before="120"/>
+      </w:pPr>
+      <w:r>
         <w:rPr>
           <w:color w:val="FF0000"/>
           <w:sz w:val="20"/>
         </w:rPr>
-      </w:pPr>
-      <w:r>
-        <w:rPr>
-          <w:color w:val="FF0000"/>
-          <w:sz w:val="20"/>
-        </w:rPr>
-        <w:t>negativ beeinflusst wird. Die Arbeit an der bestehenden Applikation soll auch während der Migrationszeit möglich sein. Hierfür müssen Lösungen erarbeitet werden.</w:t>
-      </w:r>
-    </w:p>
-    <w:p>
-      <w:pPr>
-        <w:spacing w:before="120"/>
-        <w:rPr>
-          <w:color w:val="FF0000"/>
-          <w:sz w:val="20"/>
-        </w:rPr>
-      </w:pPr>
-      <w:r>
-        <w:rPr>
-          <w:color w:val="FF0000"/>
-          <w:sz w:val="20"/>
-        </w:rPr>
-        <w:t xml:space="preserve">Mit den Erfahrungen und Ergebnissen aus der Master Thesis soll eine Migration auch für </w:t>
-      </w:r>
-      <w:proofErr w:type="spellStart"/>
-      <w:r>
-        <w:rPr>
-          <w:color w:val="FF0000"/>
-          <w:sz w:val="20"/>
-        </w:rPr>
-        <w:t>grosse</w:t>
-      </w:r>
-      <w:proofErr w:type="spellEnd"/>
-      <w:r>
-        <w:rPr>
-          <w:color w:val="FF0000"/>
-          <w:sz w:val="20"/>
-        </w:rPr>
-        <w:t xml:space="preserve"> Projekte relativ einfach möglich sein.</w:t>
+        <w:t>Mit den Erfahrungen und Ergebnissen aus der Master Thesis soll eine Migration auch für grosse Projekte relativ einfach möglich sein.</w:t>
       </w:r>
     </w:p>
     <w:p>
@@ -6257,15 +6199,15 @@
       <w:pPr>
         <w:pStyle w:val="berschrift20"/>
       </w:pPr>
-      <w:bookmarkStart w:id="7" w:name="_Toc356457234"/>
-      <w:bookmarkStart w:id="8" w:name="_Toc356930801"/>
-      <w:bookmarkStart w:id="9" w:name="_Toc358060143"/>
+      <w:bookmarkStart w:id="8" w:name="_Toc356457234"/>
+      <w:bookmarkStart w:id="9" w:name="_Toc356930801"/>
+      <w:bookmarkStart w:id="10" w:name="_Toc358146779"/>
       <w:r>
         <w:t>Randbedingungen</w:t>
       </w:r>
-      <w:bookmarkEnd w:id="7"/>
       <w:bookmarkEnd w:id="8"/>
       <w:bookmarkEnd w:id="9"/>
+      <w:bookmarkEnd w:id="10"/>
     </w:p>
     <w:p>
       <w:pPr>
@@ -6286,15 +6228,15 @@
       <w:pPr>
         <w:pStyle w:val="berschrift20"/>
       </w:pPr>
-      <w:bookmarkStart w:id="10" w:name="_Toc356457235"/>
-      <w:bookmarkStart w:id="11" w:name="_Toc356930802"/>
-      <w:bookmarkStart w:id="12" w:name="_Toc358060144"/>
+      <w:bookmarkStart w:id="11" w:name="_Toc356457235"/>
+      <w:bookmarkStart w:id="12" w:name="_Toc356930802"/>
+      <w:bookmarkStart w:id="13" w:name="_Toc358146780"/>
       <w:r>
         <w:t>Situationsanalyse</w:t>
       </w:r>
-      <w:bookmarkEnd w:id="10"/>
       <w:bookmarkEnd w:id="11"/>
       <w:bookmarkEnd w:id="12"/>
+      <w:bookmarkEnd w:id="13"/>
     </w:p>
     <w:p>
       <w:pPr>
@@ -6323,35 +6265,7 @@
         <w:rPr>
           <w:color w:val="FF0000"/>
         </w:rPr>
-        <w:t xml:space="preserve">Bei dem RCS Client handelt es sich um die </w:t>
-      </w:r>
-      <w:proofErr w:type="spellStart"/>
-      <w:r>
-        <w:rPr>
-          <w:color w:val="FF0000"/>
-        </w:rPr>
-        <w:t>grösste</w:t>
-      </w:r>
-      <w:proofErr w:type="spellEnd"/>
-      <w:r>
-        <w:rPr>
-          <w:color w:val="FF0000"/>
-        </w:rPr>
-        <w:t xml:space="preserve"> </w:t>
-      </w:r>
-      <w:proofErr w:type="spellStart"/>
-      <w:r>
-        <w:rPr>
-          <w:color w:val="FF0000"/>
-        </w:rPr>
-        <w:t>Eclipse</w:t>
-      </w:r>
-      <w:proofErr w:type="spellEnd"/>
-      <w:r>
-        <w:rPr>
-          <w:color w:val="FF0000"/>
-        </w:rPr>
-        <w:t xml:space="preserve"> RCP Applikation der SBB mit folgenden Kennzahlen:</w:t>
+        <w:t>Bei dem RCS Client handelt es sich um die grösste Eclipse RCP Applikation der SBB mit folgenden Kennzahlen:</w:t>
       </w:r>
     </w:p>
     <w:p>
@@ -6375,17 +6289,8 @@
           <w:color w:val="FF0000"/>
           <w:sz w:val="20"/>
         </w:rPr>
-        <w:t xml:space="preserve">70 </w:t>
-      </w:r>
-      <w:proofErr w:type="spellStart"/>
-      <w:r>
-        <w:rPr>
-          <w:color w:val="FF0000"/>
-          <w:sz w:val="20"/>
-        </w:rPr>
-        <w:t>Plugins</w:t>
-      </w:r>
-      <w:proofErr w:type="spellEnd"/>
+        <w:t>70 Plugins</w:t>
+      </w:r>
     </w:p>
     <w:p>
       <w:pPr>
@@ -6497,15 +6402,15 @@
         <w:pStyle w:val="berschrift20"/>
         <w:ind w:left="709" w:hanging="709"/>
       </w:pPr>
-      <w:bookmarkStart w:id="13" w:name="_Toc356457236"/>
-      <w:bookmarkStart w:id="14" w:name="_Toc356930803"/>
-      <w:bookmarkStart w:id="15" w:name="_Toc358060145"/>
+      <w:bookmarkStart w:id="14" w:name="_Toc356457236"/>
+      <w:bookmarkStart w:id="15" w:name="_Toc356930803"/>
+      <w:bookmarkStart w:id="16" w:name="_Toc358146781"/>
       <w:r>
         <w:t>Erbrachte Vorleistung</w:t>
       </w:r>
-      <w:bookmarkEnd w:id="13"/>
       <w:bookmarkEnd w:id="14"/>
       <w:bookmarkEnd w:id="15"/>
+      <w:bookmarkEnd w:id="16"/>
     </w:p>
     <w:p>
       <w:pPr>
@@ -6519,63 +6424,33 @@
         <w:rPr>
           <w:color w:val="FF0000"/>
         </w:rPr>
-        <w:t xml:space="preserve">Das Knowhow über </w:t>
-      </w:r>
-      <w:proofErr w:type="spellStart"/>
-      <w:r>
-        <w:rPr>
-          <w:color w:val="FF0000"/>
-        </w:rPr>
-        <w:t>Eclipse</w:t>
-      </w:r>
-      <w:proofErr w:type="spellEnd"/>
-      <w:r>
-        <w:rPr>
-          <w:color w:val="FF0000"/>
-        </w:rPr>
-        <w:t xml:space="preserve"> RCP 4 wurde bereits vor Projektstart aufgebaut.</w:t>
+        <w:t>Das Knowhow über Eclipse RCP 4 wurde bereits vor Projektstart aufgebaut.</w:t>
       </w:r>
     </w:p>
     <w:p>
       <w:pPr>
         <w:pStyle w:val="berschrift10"/>
       </w:pPr>
-      <w:bookmarkStart w:id="16" w:name="_Toc358060146"/>
+      <w:bookmarkStart w:id="17" w:name="_Toc358146782"/>
       <w:r>
         <w:lastRenderedPageBreak/>
         <w:t>Vorbereitung</w:t>
       </w:r>
-      <w:bookmarkEnd w:id="16"/>
+      <w:bookmarkEnd w:id="17"/>
     </w:p>
     <w:p>
       <w:pPr>
         <w:pStyle w:val="berschrift20"/>
         <w:ind w:left="709" w:hanging="709"/>
       </w:pPr>
-      <w:bookmarkStart w:id="17" w:name="_Toc358060147"/>
-      <w:r>
-        <w:t xml:space="preserve">Architektur </w:t>
-      </w:r>
-      <w:proofErr w:type="spellStart"/>
-      <w:r>
-        <w:t>Eclipse</w:t>
-      </w:r>
-      <w:proofErr w:type="spellEnd"/>
-      <w:r>
-        <w:t xml:space="preserve"> 3 </w:t>
-      </w:r>
-      <w:proofErr w:type="spellStart"/>
-      <w:r>
-        <w:t>vs</w:t>
-      </w:r>
-      <w:proofErr w:type="spellEnd"/>
-      <w:r>
-        <w:t xml:space="preserve"> 4?</w:t>
+      <w:bookmarkStart w:id="18" w:name="_Toc358146783"/>
+      <w:r>
+        <w:t>Architektur Eclipse 3 vs 4?</w:t>
       </w:r>
       <w:r>
         <w:t xml:space="preserve"> Oder eher im Aspekt Nr.1</w:t>
       </w:r>
-      <w:bookmarkEnd w:id="17"/>
+      <w:bookmarkEnd w:id="18"/>
     </w:p>
     <w:p>
       <w:pPr>
@@ -6584,14 +6459,14 @@
           <w:color w:val="FF0000"/>
         </w:rPr>
       </w:pPr>
-      <w:bookmarkStart w:id="18" w:name="_Toc358060148"/>
+      <w:bookmarkStart w:id="19" w:name="_Toc358146784"/>
       <w:r>
         <w:rPr>
           <w:color w:val="FF0000"/>
         </w:rPr>
         <w:t>Organisatorisches</w:t>
       </w:r>
-      <w:bookmarkEnd w:id="18"/>
+      <w:bookmarkEnd w:id="19"/>
     </w:p>
     <w:p>
       <w:pPr>
@@ -6600,14 +6475,14 @@
           <w:color w:val="FF0000"/>
         </w:rPr>
       </w:pPr>
-      <w:bookmarkStart w:id="19" w:name="_Toc358060149"/>
+      <w:bookmarkStart w:id="20" w:name="_Toc358146785"/>
       <w:r>
         <w:rPr>
           <w:color w:val="FF0000"/>
         </w:rPr>
         <w:t>Projektstart</w:t>
       </w:r>
-      <w:bookmarkEnd w:id="19"/>
+      <w:bookmarkEnd w:id="20"/>
       <w:r>
         <w:rPr>
           <w:color w:val="FF0000"/>
@@ -6620,28 +6495,28 @@
         <w:pStyle w:val="berschrift20"/>
         <w:ind w:left="709" w:hanging="709"/>
       </w:pPr>
-      <w:bookmarkStart w:id="20" w:name="_Toc358060150"/>
+      <w:bookmarkStart w:id="21" w:name="_Toc358146786"/>
       <w:r>
         <w:t>Ziele</w:t>
       </w:r>
-      <w:bookmarkEnd w:id="20"/>
+      <w:bookmarkEnd w:id="21"/>
     </w:p>
     <w:p>
       <w:pPr>
         <w:pStyle w:val="berschrift10"/>
       </w:pPr>
-      <w:bookmarkStart w:id="21" w:name="_Toc358060151"/>
+      <w:bookmarkStart w:id="22" w:name="_Toc358146787"/>
       <w:r>
         <w:t>Aspekt Iterationen</w:t>
       </w:r>
-      <w:bookmarkEnd w:id="21"/>
+      <w:bookmarkEnd w:id="22"/>
     </w:p>
     <w:p>
       <w:pPr>
         <w:pStyle w:val="berschrift20"/>
         <w:ind w:left="709" w:hanging="709"/>
       </w:pPr>
-      <w:bookmarkStart w:id="22" w:name="_Toc358060152"/>
+      <w:bookmarkStart w:id="23" w:name="_Toc358146788"/>
       <w:r>
         <w:t>Beschreibung des Aspektes</w:t>
       </w:r>
@@ -6657,53 +6532,21 @@
       <w:r>
         <w:t>“</w:t>
       </w:r>
-      <w:bookmarkEnd w:id="22"/>
-    </w:p>
-    <w:p>
-      <w:pPr>
-        <w:rPr>
-          <w:sz w:val="20"/>
-          <w:szCs w:val="20"/>
-        </w:rPr>
-      </w:pPr>
-      <w:r>
-        <w:rPr>
-          <w:sz w:val="20"/>
-          <w:szCs w:val="20"/>
-        </w:rPr>
-        <w:t xml:space="preserve">In dieser Iteration soll geprüft werden welche Migrationsmöglichkeiten überhaupt existieren. Können </w:t>
-      </w:r>
-      <w:proofErr w:type="spellStart"/>
-      <w:r>
-        <w:rPr>
-          <w:sz w:val="20"/>
-          <w:szCs w:val="20"/>
-        </w:rPr>
-        <w:t>Eclipse</w:t>
-      </w:r>
-      <w:proofErr w:type="spellEnd"/>
-      <w:r>
-        <w:rPr>
-          <w:sz w:val="20"/>
-          <w:szCs w:val="20"/>
-        </w:rPr>
-        <w:t xml:space="preserve"> RCP 3 und </w:t>
-      </w:r>
-      <w:proofErr w:type="spellStart"/>
-      <w:r>
-        <w:rPr>
-          <w:sz w:val="20"/>
-          <w:szCs w:val="20"/>
-        </w:rPr>
-        <w:t>Eclipse</w:t>
-      </w:r>
-      <w:proofErr w:type="spellEnd"/>
-      <w:r>
-        <w:rPr>
-          <w:sz w:val="20"/>
-          <w:szCs w:val="20"/>
-        </w:rPr>
-        <w:t xml:space="preserve"> RCP 4 Komponenten im selben Projekt gleichzeitig nebeneinander im Einsatz sein?</w:t>
+      <w:bookmarkEnd w:id="23"/>
+    </w:p>
+    <w:p>
+      <w:pPr>
+        <w:rPr>
+          <w:sz w:val="20"/>
+          <w:szCs w:val="20"/>
+        </w:rPr>
+      </w:pPr>
+      <w:r>
+        <w:rPr>
+          <w:sz w:val="20"/>
+          <w:szCs w:val="20"/>
+        </w:rPr>
+        <w:t>In dieser Iteration soll geprüft werden welche Migrationsmöglichkeiten überhaupt existieren. Können Eclipse RCP 3 und Eclipse RCP 4 Komponenten im selben Projekt gleichzeitig nebeneinander im Einsatz sein?</w:t>
       </w:r>
     </w:p>
     <w:p>
@@ -6711,19 +6554,11 @@
         <w:pStyle w:val="berschrift20"/>
         <w:ind w:left="709" w:hanging="709"/>
       </w:pPr>
-      <w:bookmarkStart w:id="23" w:name="_Toc358060153"/>
-      <w:r>
-        <w:t xml:space="preserve">Diskussion der </w:t>
-      </w:r>
-      <w:proofErr w:type="spellStart"/>
-      <w:r>
-        <w:t>Eclipse</w:t>
-      </w:r>
-      <w:proofErr w:type="spellEnd"/>
-      <w:r>
-        <w:t xml:space="preserve"> RCP 4 Lösung</w:t>
-      </w:r>
-      <w:bookmarkEnd w:id="23"/>
+      <w:bookmarkStart w:id="24" w:name="_Toc358146789"/>
+      <w:r>
+        <w:t>Diskussion der Eclipse RCP 4 Lösung</w:t>
+      </w:r>
+      <w:bookmarkEnd w:id="24"/>
     </w:p>
     <w:p>
       <w:pPr>
@@ -6733,11 +6568,11 @@
           <w:numId w:val="3"/>
         </w:numPr>
       </w:pPr>
-      <w:bookmarkStart w:id="24" w:name="_Toc358060154"/>
+      <w:bookmarkStart w:id="25" w:name="_Toc358146790"/>
       <w:r>
         <w:t>Vorteile</w:t>
       </w:r>
-      <w:bookmarkEnd w:id="24"/>
+      <w:bookmarkEnd w:id="25"/>
     </w:p>
     <w:p>
       <w:pPr>
@@ -6762,19 +6597,11 @@
           <w:numId w:val="3"/>
         </w:numPr>
       </w:pPr>
-      <w:bookmarkStart w:id="25" w:name="_Toc358060155"/>
-      <w:r>
-        <w:t xml:space="preserve">Vergleich mit </w:t>
-      </w:r>
-      <w:proofErr w:type="spellStart"/>
-      <w:r>
-        <w:t>Eclipse</w:t>
-      </w:r>
-      <w:proofErr w:type="spellEnd"/>
-      <w:r>
-        <w:t xml:space="preserve"> RCP 3</w:t>
-      </w:r>
-      <w:bookmarkEnd w:id="25"/>
+      <w:bookmarkStart w:id="26" w:name="_Toc358146791"/>
+      <w:r>
+        <w:t>Vergleich mit Eclipse RCP 3</w:t>
+      </w:r>
+      <w:bookmarkEnd w:id="26"/>
     </w:p>
     <w:p>
       <w:pPr>
@@ -6790,6 +6617,94 @@
         </w:rPr>
         <w:t>Architektur?</w:t>
       </w:r>
+    </w:p>
+    <w:p>
+      <w:pPr>
+        <w:rPr>
+          <w:sz w:val="20"/>
+          <w:szCs w:val="20"/>
+        </w:rPr>
+      </w:pPr>
+    </w:p>
+    <w:p>
+      <w:pPr>
+        <w:rPr>
+          <w:lang w:val="de-CH"/>
+        </w:rPr>
+      </w:pPr>
+      <w:bookmarkStart w:id="27" w:name="architecture"/>
+      <w:bookmarkStart w:id="28" w:name="_Toc358146792"/>
+      <w:r>
+        <w:rPr>
+          <w:b/>
+        </w:rPr>
+        <w:t>How does Eclipse 4.x differ from 3.x architecturally?</w:t>
+      </w:r>
+      <w:bookmarkEnd w:id="27"/>
+      <w:r>
+        <w:rPr>
+          <w:b/>
+        </w:rPr>
+        <w:t xml:space="preserve"> (from</w:t>
+      </w:r>
+      <w:r>
+        <w:rPr>
+          <w:lang w:val="de-CH"/>
+        </w:rPr>
+        <w:t xml:space="preserve"> </w:t>
+      </w:r>
+      <w:hyperlink r:id="rId12" w:history="1">
+        <w:r>
+          <w:rPr>
+            <w:rStyle w:val="Hyperlink"/>
+            <w:lang w:val="de-CH"/>
+          </w:rPr>
+          <w:t>http://www.eclipse.org/eclipse/development/porting/4.2/faq.php</w:t>
+        </w:r>
+      </w:hyperlink>
+      <w:r>
+        <w:rPr>
+          <w:lang w:val="de-CH"/>
+        </w:rPr>
+        <w:t xml:space="preserve"> )</w:t>
+      </w:r>
+      <w:bookmarkEnd w:id="28"/>
+    </w:p>
+    <w:p>
+      <w:pPr>
+        <w:pStyle w:val="StandardWeb"/>
+        <w:rPr>
+          <w:lang w:val="fr-CH"/>
+        </w:rPr>
+      </w:pPr>
+      <w:r>
+        <w:rPr>
+          <w:lang w:val="fr-CH"/>
+        </w:rPr>
+        <w:t>The Eclipse SDK 4.2, for the most part, contains all the plug-ins that make up Eclipse 3.7. That is, all of Java development tools (JDT) and Plug-in Development Environment (PDE), and most of the Platform, are the same bits as in 3.7. What's different is the implementation of the Workbench (</w:t>
+      </w:r>
+      <w:r>
+        <w:rPr>
+          <w:rStyle w:val="HTMLSchreibmaschine"/>
+          <w:lang w:val="fr-CH"/>
+        </w:rPr>
+        <w:t>org.eclipse.ui.workbench</w:t>
+      </w:r>
+      <w:r>
+        <w:rPr>
+          <w:lang w:val="fr-CH"/>
+        </w:rPr>
+        <w:t xml:space="preserve"> plugin), and the technologies this new implementation is based on. Before the release, the technologies (modeled user interface, dependency injection and service-based programming model, CSS-based styling) were called 'e4' but we are now referring to them as the Eclipse 4 Application Platform. On top of the Eclipse 4 Application Platform, the 4.x Workbench offers an implementation of the 3.x Workbench APIs, to provide backwards compatibility for the Eclipse IDE and its plug-ins. </w:t>
+      </w:r>
+    </w:p>
+    <w:p>
+      <w:pPr>
+        <w:rPr>
+          <w:sz w:val="20"/>
+          <w:szCs w:val="20"/>
+          <w:lang w:val="fr-CH"/>
+        </w:rPr>
+      </w:pPr>
     </w:p>
     <w:p>
       <w:pPr>
@@ -6799,11 +6714,11 @@
           <w:numId w:val="3"/>
         </w:numPr>
       </w:pPr>
-      <w:bookmarkStart w:id="26" w:name="_Toc358060156"/>
+      <w:bookmarkStart w:id="29" w:name="_Toc358146793"/>
       <w:r>
         <w:t>Einschränkungen und Risiken</w:t>
       </w:r>
-      <w:bookmarkEnd w:id="26"/>
+      <w:bookmarkEnd w:id="29"/>
     </w:p>
     <w:p>
       <w:pPr>
@@ -6828,69 +6743,1354 @@
           <w:numId w:val="3"/>
         </w:numPr>
       </w:pPr>
-      <w:bookmarkStart w:id="27" w:name="_Toc358060157"/>
-      <w:r>
-        <w:t xml:space="preserve">Qualität und Testbarkeit im Vergleich zu </w:t>
-      </w:r>
-      <w:proofErr w:type="spellStart"/>
-      <w:r>
-        <w:t>Eclipse</w:t>
-      </w:r>
-      <w:proofErr w:type="spellEnd"/>
-      <w:r>
-        <w:t xml:space="preserve"> RCP 3</w:t>
-      </w:r>
-      <w:bookmarkEnd w:id="27"/>
-    </w:p>
-    <w:p>
-      <w:pPr>
-        <w:rPr>
-          <w:sz w:val="20"/>
-          <w:szCs w:val="20"/>
-        </w:rPr>
-      </w:pPr>
-      <w:proofErr w:type="spellStart"/>
-      <w:r>
-        <w:rPr>
-          <w:sz w:val="20"/>
-          <w:szCs w:val="20"/>
-        </w:rPr>
-        <w:t>Pojos</w:t>
-      </w:r>
-      <w:proofErr w:type="spellEnd"/>
-      <w:r>
-        <w:rPr>
-          <w:sz w:val="20"/>
-          <w:szCs w:val="20"/>
-        </w:rPr>
-        <w:t xml:space="preserve"> vs. </w:t>
-      </w:r>
-      <w:proofErr w:type="spellStart"/>
-      <w:r>
-        <w:rPr>
-          <w:sz w:val="20"/>
-          <w:szCs w:val="20"/>
-        </w:rPr>
-        <w:t>ViewParts</w:t>
-      </w:r>
-      <w:proofErr w:type="spellEnd"/>
-      <w:r>
-        <w:rPr>
-          <w:sz w:val="20"/>
-          <w:szCs w:val="20"/>
-        </w:rPr>
-        <w:t xml:space="preserve"> etc..</w:t>
+      <w:bookmarkStart w:id="30" w:name="_Toc358146794"/>
+      <w:r>
+        <w:lastRenderedPageBreak/>
+        <w:t>Qualität und Testbarkeit im Vergleich zu Eclipse RCP 3</w:t>
+      </w:r>
+      <w:bookmarkEnd w:id="30"/>
+    </w:p>
+    <w:p>
+      <w:pPr>
+        <w:rPr>
+          <w:sz w:val="20"/>
+          <w:szCs w:val="20"/>
+        </w:rPr>
+      </w:pPr>
+      <w:r>
+        <w:rPr>
+          <w:sz w:val="20"/>
+          <w:szCs w:val="20"/>
+        </w:rPr>
+        <w:t>Pojos vs. ViewParts etc..</w:t>
+      </w:r>
+    </w:p>
+    <w:p>
+      <w:pPr>
+        <w:rPr>
+          <w:sz w:val="20"/>
+          <w:szCs w:val="20"/>
+        </w:rPr>
+      </w:pPr>
+    </w:p>
+    <w:p>
+      <w:pPr>
+        <w:rPr>
+          <w:sz w:val="20"/>
+          <w:szCs w:val="20"/>
+        </w:rPr>
+      </w:pPr>
+      <w:r>
+        <w:rPr>
+          <w:sz w:val="20"/>
+          <w:szCs w:val="20"/>
+        </w:rPr>
+        <w:t xml:space="preserve">Wohin kommmt das?: </w:t>
+      </w:r>
+    </w:p>
+    <w:p>
+      <w:pPr>
+        <w:rPr>
+          <w:rFonts w:ascii="Verdana" w:hAnsi="Verdana"/>
+          <w:color w:val="4B4441"/>
+          <w:lang w:val="de-CH"/>
+        </w:rPr>
+      </w:pPr>
+      <w:r>
+        <w:rPr>
+          <w:b/>
+          <w:sz w:val="20"/>
+          <w:szCs w:val="20"/>
+          <w:lang w:val="de-CH"/>
+        </w:rPr>
+        <w:t xml:space="preserve">Option 1: Compatibility Layer </w:t>
+      </w:r>
+      <w:r>
+        <w:rPr>
+          <w:b/>
+          <w:sz w:val="20"/>
+          <w:szCs w:val="20"/>
+          <w:lang w:val="de-CH"/>
+        </w:rPr>
+        <w:t>einsetzen</w:t>
+      </w:r>
+    </w:p>
+    <w:p>
+      <w:pPr>
+        <w:rPr>
+          <w:sz w:val="20"/>
+          <w:szCs w:val="20"/>
+        </w:rPr>
+      </w:pPr>
+      <w:hyperlink r:id="rId13" w:history="1">
+        <w:r>
+          <w:rPr>
+            <w:sz w:val="20"/>
+            <w:szCs w:val="20"/>
+          </w:rPr>
+          <w:t>http://eclipsesource.com/blogs/2012/06/18/migrating-from-eclipse-3-x-to-eclipse-4-e4/</w:t>
+        </w:r>
+      </w:hyperlink>
+    </w:p>
+    <w:p>
+      <w:pPr>
+        <w:rPr>
+          <w:rFonts w:ascii="Verdana" w:hAnsi="Verdana"/>
+          <w:color w:val="4B4441"/>
+          <w:lang w:val="de-CH"/>
+        </w:rPr>
+      </w:pPr>
+    </w:p>
+    <w:p>
+      <w:pPr>
+        <w:rPr>
+          <w:sz w:val="20"/>
+          <w:szCs w:val="20"/>
+        </w:rPr>
+      </w:pPr>
+      <w:r>
+        <w:rPr>
+          <w:sz w:val="20"/>
+          <w:szCs w:val="20"/>
+        </w:rPr>
+        <w:t>Der Compability Layer</w:t>
+      </w:r>
+      <w:r>
+        <w:rPr>
+          <w:sz w:val="20"/>
+          <w:szCs w:val="20"/>
+        </w:rPr>
+        <w:t xml:space="preserve"> ermöglicht es Eclipse </w:t>
+      </w:r>
+      <w:r>
+        <w:rPr>
+          <w:sz w:val="20"/>
+          <w:szCs w:val="20"/>
+        </w:rPr>
+        <w:t>RCP 3.x Applikationen ohne Codeanpassungen auf der Eclipse 4 Plattform zu laufen.</w:t>
+      </w:r>
+      <w:r>
+        <w:rPr>
+          <w:sz w:val="20"/>
+          <w:szCs w:val="20"/>
+        </w:rPr>
+        <w:t xml:space="preserve"> Wenn man nicht auf Eclipse 4 migriert so bleibt man kompatibel mit 3.x.</w:t>
+      </w:r>
+    </w:p>
+    <w:p>
+      <w:pPr>
+        <w:rPr>
+          <w:rFonts w:ascii="Verdana" w:hAnsi="Verdana"/>
+          <w:color w:val="4B4441"/>
+          <w:lang w:val="de-CH"/>
+        </w:rPr>
+      </w:pPr>
+    </w:p>
+    <w:p>
+      <w:pPr>
+        <w:rPr>
+          <w:sz w:val="20"/>
+          <w:szCs w:val="20"/>
+        </w:rPr>
+      </w:pPr>
+      <w:r>
+        <w:rPr>
+          <w:sz w:val="20"/>
+          <w:szCs w:val="20"/>
+        </w:rPr>
+        <w:t>Um die Migration zu erleichtern</w:t>
+      </w:r>
+      <w:r>
+        <w:rPr>
+          <w:sz w:val="20"/>
+          <w:szCs w:val="20"/>
+        </w:rPr>
+        <w:t xml:space="preserve"> bietet der Compability Layer the 3.x Workbench APIs an und übersetzt alle Aufrufe in das Programmiermodell von E4.</w:t>
+      </w:r>
+      <w:r>
+        <w:rPr>
+          <w:sz w:val="20"/>
+          <w:szCs w:val="20"/>
+        </w:rPr>
+        <w:t xml:space="preserve"> Im Hintergrund wird transparent ein Application Model erstellt.</w:t>
+      </w:r>
+      <w:r>
+        <w:rPr>
+          <w:sz w:val="20"/>
+          <w:szCs w:val="20"/>
+        </w:rPr>
+        <w:t xml:space="preserve"> Eclipse 3.x Applikationen sollten jedoch keine interne Workbench APIs benutzen um mit dem Compability Layer zu funktionieren. </w:t>
+      </w:r>
+    </w:p>
+    <w:p>
+      <w:pPr>
+        <w:rPr>
+          <w:sz w:val="20"/>
+          <w:szCs w:val="20"/>
+        </w:rPr>
+      </w:pPr>
+    </w:p>
+    <w:p>
+      <w:pPr>
+        <w:rPr>
+          <w:sz w:val="20"/>
+          <w:szCs w:val="20"/>
+        </w:rPr>
+      </w:pPr>
+      <w:r>
+        <w:rPr>
+          <w:sz w:val="20"/>
+          <w:szCs w:val="20"/>
+        </w:rPr>
+        <w:t>Eclipse 4 benötigt aber zusätzlich die folgenden Plugins um zu funktionieren:</w:t>
+      </w:r>
+    </w:p>
+    <w:p>
+      <w:pPr>
+        <w:pStyle w:val="Listenabsatz"/>
+        <w:numPr>
+          <w:ilvl w:val="0"/>
+          <w:numId w:val="6"/>
+        </w:numPr>
+        <w:rPr>
+          <w:sz w:val="20"/>
+          <w:szCs w:val="20"/>
+        </w:rPr>
+      </w:pPr>
+      <w:r>
+        <w:rPr>
+          <w:sz w:val="20"/>
+          <w:szCs w:val="20"/>
+        </w:rPr>
+        <w:t>org.eclipse.equinox.ds</w:t>
+      </w:r>
+    </w:p>
+    <w:p>
+      <w:pPr>
+        <w:pStyle w:val="Listenabsatz"/>
+        <w:numPr>
+          <w:ilvl w:val="0"/>
+          <w:numId w:val="6"/>
+        </w:numPr>
+        <w:rPr>
+          <w:sz w:val="20"/>
+          <w:szCs w:val="20"/>
+        </w:rPr>
+      </w:pPr>
+      <w:r>
+        <w:rPr>
+          <w:sz w:val="20"/>
+          <w:szCs w:val="20"/>
+        </w:rPr>
+        <w:t>org.eclipse.equinox.event</w:t>
+      </w:r>
+    </w:p>
+    <w:p>
+      <w:pPr>
+        <w:pStyle w:val="Listenabsatz"/>
+        <w:numPr>
+          <w:ilvl w:val="0"/>
+          <w:numId w:val="6"/>
+        </w:numPr>
+        <w:rPr>
+          <w:sz w:val="20"/>
+          <w:szCs w:val="20"/>
+        </w:rPr>
+      </w:pPr>
+      <w:r>
+        <w:rPr>
+          <w:sz w:val="20"/>
+          <w:szCs w:val="20"/>
+        </w:rPr>
+        <w:t>org.eclipse.equinox.util</w:t>
+      </w:r>
+    </w:p>
+    <w:p>
+      <w:pPr>
+        <w:pStyle w:val="Listenabsatz"/>
+        <w:numPr>
+          <w:ilvl w:val="0"/>
+          <w:numId w:val="6"/>
+        </w:numPr>
+        <w:rPr>
+          <w:sz w:val="20"/>
+          <w:szCs w:val="20"/>
+        </w:rPr>
+      </w:pPr>
+      <w:r>
+        <w:rPr>
+          <w:sz w:val="20"/>
+          <w:szCs w:val="20"/>
+        </w:rPr>
+        <w:t>org.eclipse.e4.ui.workbench.addons.swt</w:t>
+      </w:r>
+    </w:p>
+    <w:p>
+      <w:pPr>
+        <w:ind w:left="60"/>
+        <w:rPr>
+          <w:sz w:val="20"/>
+          <w:szCs w:val="20"/>
+        </w:rPr>
+      </w:pPr>
+    </w:p>
+    <w:p>
+      <w:pPr>
+        <w:ind w:left="60"/>
+        <w:rPr>
+          <w:sz w:val="20"/>
+          <w:szCs w:val="20"/>
+        </w:rPr>
+      </w:pPr>
+      <w:r>
+        <w:rPr>
+          <w:sz w:val="20"/>
+          <w:szCs w:val="20"/>
+        </w:rPr>
+        <w:t xml:space="preserve">Mit dem Compability Layer Ansatz alleine kann man aber nicht </w:t>
+      </w:r>
+      <w:r>
+        <w:rPr>
+          <w:sz w:val="20"/>
+          <w:szCs w:val="20"/>
+        </w:rPr>
+        <w:t>von den neuen Konzepten von E4 (DI und Annotationen) Gebrauch machen. CSS funktioniert mit diesem Ansatz.</w:t>
+      </w:r>
+    </w:p>
+    <w:p>
+      <w:pPr>
+        <w:ind w:left="60"/>
+        <w:rPr>
+          <w:sz w:val="20"/>
+          <w:szCs w:val="20"/>
+        </w:rPr>
+      </w:pPr>
+    </w:p>
+    <w:p>
+      <w:pPr>
+        <w:ind w:left="60"/>
+        <w:rPr>
+          <w:b/>
+          <w:sz w:val="20"/>
+          <w:szCs w:val="20"/>
+          <w:lang w:val="de-CH"/>
+        </w:rPr>
+      </w:pPr>
+      <w:r>
+        <w:rPr>
+          <w:b/>
+          <w:sz w:val="20"/>
+          <w:szCs w:val="20"/>
+          <w:lang w:val="de-CH"/>
+        </w:rPr>
+        <w:t>Option 2: Eine reine Eclipse RCP 4 Applikation</w:t>
+      </w:r>
+    </w:p>
+    <w:p>
+      <w:pPr>
+        <w:ind w:left="60"/>
+        <w:rPr>
+          <w:sz w:val="20"/>
+          <w:szCs w:val="20"/>
+        </w:rPr>
+      </w:pPr>
+      <w:r>
+        <w:rPr>
+          <w:sz w:val="20"/>
+          <w:szCs w:val="20"/>
+        </w:rPr>
+        <w:t xml:space="preserve">Diese Option wird nicht betrachtet, da ja eine bestehende Eclipse RCP 3.x </w:t>
+      </w:r>
+      <w:r>
+        <w:rPr>
+          <w:sz w:val="20"/>
+          <w:szCs w:val="20"/>
+        </w:rPr>
+        <w:t>Applikation</w:t>
+      </w:r>
+      <w:r>
+        <w:rPr>
+          <w:sz w:val="20"/>
+          <w:szCs w:val="20"/>
+        </w:rPr>
+        <w:t xml:space="preserve"> </w:t>
+      </w:r>
+      <w:r>
+        <w:rPr>
+          <w:sz w:val="20"/>
+          <w:szCs w:val="20"/>
+        </w:rPr>
+        <w:t>migriert</w:t>
+      </w:r>
+      <w:r>
+        <w:rPr>
+          <w:sz w:val="20"/>
+          <w:szCs w:val="20"/>
+        </w:rPr>
+        <w:t xml:space="preserve"> und nicht neu geschrieben werden soll.</w:t>
+      </w:r>
+    </w:p>
+    <w:p>
+      <w:pPr>
+        <w:ind w:left="60"/>
+        <w:rPr>
+          <w:sz w:val="20"/>
+          <w:szCs w:val="20"/>
+        </w:rPr>
+      </w:pPr>
+    </w:p>
+    <w:p>
+      <w:pPr>
+        <w:ind w:left="60"/>
+        <w:rPr>
+          <w:b/>
+          <w:sz w:val="20"/>
+          <w:szCs w:val="20"/>
+          <w:lang w:val="de-CH"/>
+        </w:rPr>
+      </w:pPr>
+      <w:r>
+        <w:rPr>
+          <w:b/>
+          <w:sz w:val="20"/>
+          <w:szCs w:val="20"/>
+          <w:lang w:val="de-CH"/>
+        </w:rPr>
+        <w:t>Option 3 Compatibility Layer und Eclipse RCP 4 Plugins</w:t>
+      </w:r>
+    </w:p>
+    <w:p>
+      <w:pPr>
+        <w:ind w:left="60"/>
+        <w:rPr>
+          <w:sz w:val="20"/>
+          <w:szCs w:val="20"/>
+          <w:lang w:val="de-CH"/>
+        </w:rPr>
+      </w:pPr>
+      <w:r>
+        <w:rPr>
+          <w:sz w:val="20"/>
+          <w:szCs w:val="20"/>
+          <w:lang w:val="de-CH"/>
+        </w:rPr>
+        <w:t>Hier werden neue Plugins in Eclipse RCP 4 Manier geschrieben, die alten werden auf Eclipse 3.x belassen und laufen koexistent auf dem Compability Layer.</w:t>
+      </w:r>
+    </w:p>
+    <w:p>
+      <w:pPr>
+        <w:ind w:left="60"/>
+        <w:rPr>
+          <w:sz w:val="20"/>
+          <w:szCs w:val="20"/>
+          <w:lang w:val="de-CH"/>
+        </w:rPr>
+      </w:pPr>
+    </w:p>
+    <w:p>
+      <w:pPr>
+        <w:ind w:left="60"/>
+        <w:rPr>
+          <w:sz w:val="20"/>
+          <w:szCs w:val="20"/>
+          <w:lang w:val="de-CH"/>
+        </w:rPr>
+      </w:pPr>
+      <w:r>
+        <w:rPr>
+          <w:sz w:val="20"/>
+          <w:szCs w:val="20"/>
+          <w:lang w:val="de-CH"/>
+        </w:rPr>
+        <w:t>Es gibt 3 Arten Eclipse RCP 4 Plugins im Compability Layer zu integrieren.</w:t>
+      </w:r>
+      <w:r>
+        <w:rPr>
+          <w:sz w:val="20"/>
+          <w:szCs w:val="20"/>
+          <w:lang w:val="de-CH"/>
+        </w:rPr>
+        <w:t xml:space="preserve"> </w:t>
+      </w:r>
+    </w:p>
+    <w:p>
+      <w:pPr>
+        <w:ind w:left="60"/>
+        <w:rPr>
+          <w:sz w:val="20"/>
+          <w:szCs w:val="20"/>
+          <w:lang w:val="de-CH"/>
+        </w:rPr>
+      </w:pPr>
+    </w:p>
+    <w:p>
+      <w:pPr>
+        <w:pStyle w:val="Listenabsatz"/>
+        <w:numPr>
+          <w:ilvl w:val="0"/>
+          <w:numId w:val="7"/>
+        </w:numPr>
+        <w:rPr>
+          <w:sz w:val="20"/>
+          <w:szCs w:val="20"/>
+          <w:lang w:val="de-CH"/>
+        </w:rPr>
+      </w:pPr>
+      <w:r>
+        <w:rPr>
+          <w:sz w:val="20"/>
+          <w:szCs w:val="20"/>
+          <w:lang w:val="de-CH"/>
+        </w:rPr>
+        <w:t>U</w:t>
+      </w:r>
+      <w:r>
+        <w:rPr>
+          <w:sz w:val="20"/>
+          <w:szCs w:val="20"/>
+          <w:lang w:val="de-CH"/>
+        </w:rPr>
+        <w:t xml:space="preserve">m dem Application Model – welches vom Compability </w:t>
+      </w:r>
+      <w:r>
+        <w:rPr>
+          <w:sz w:val="20"/>
+          <w:szCs w:val="20"/>
+          <w:lang w:val="de-CH"/>
+        </w:rPr>
+        <w:t>Layer erstellt wird- Elemente hinzuzufügen</w:t>
+      </w:r>
+      <w:r>
+        <w:rPr>
+          <w:sz w:val="20"/>
+          <w:szCs w:val="20"/>
+          <w:lang w:val="de-CH"/>
+        </w:rPr>
+        <w:t xml:space="preserve"> werden </w:t>
+      </w:r>
+      <w:r>
+        <w:rPr>
+          <w:sz w:val="20"/>
+          <w:szCs w:val="20"/>
+          <w:lang w:val="de-CH"/>
+        </w:rPr>
+        <w:t>Prozessoren und Fragmente benutz</w:t>
+      </w:r>
+      <w:r>
+        <w:rPr>
+          <w:sz w:val="20"/>
+          <w:szCs w:val="20"/>
+          <w:lang w:val="de-CH"/>
+        </w:rPr>
+        <w:t>t</w:t>
+      </w:r>
+      <w:r>
+        <w:rPr>
+          <w:sz w:val="20"/>
+          <w:szCs w:val="20"/>
+          <w:lang w:val="de-CH"/>
+        </w:rPr>
+        <w:t>.</w:t>
+      </w:r>
+      <w:r>
+        <w:rPr>
+          <w:sz w:val="20"/>
+          <w:szCs w:val="20"/>
+          <w:lang w:val="de-CH"/>
+        </w:rPr>
+        <w:t xml:space="preserve"> Hier gibt es aber aktuell noch Timing Probleme, denn wenn die Prozessoren und Fragmente verarbeitet werden hat der Compability Layer das Application Mode</w:t>
+      </w:r>
+      <w:r>
+        <w:rPr>
+          <w:sz w:val="20"/>
+          <w:szCs w:val="20"/>
+          <w:lang w:val="de-CH"/>
+        </w:rPr>
+        <w:t>l</w:t>
+      </w:r>
+      <w:r>
+        <w:rPr>
+          <w:sz w:val="20"/>
+          <w:szCs w:val="20"/>
+          <w:lang w:val="de-CH"/>
+        </w:rPr>
+        <w:t xml:space="preserve"> noch nicht </w:t>
+      </w:r>
+      <w:r>
+        <w:rPr>
+          <w:sz w:val="20"/>
+          <w:szCs w:val="20"/>
+          <w:lang w:val="de-CH"/>
+        </w:rPr>
+        <w:t xml:space="preserve">komplett </w:t>
+      </w:r>
+      <w:r>
+        <w:rPr>
+          <w:sz w:val="20"/>
+          <w:szCs w:val="20"/>
+          <w:lang w:val="de-CH"/>
+        </w:rPr>
+        <w:t>erstellt.</w:t>
+      </w:r>
+      <w:r>
+        <w:rPr>
+          <w:sz w:val="20"/>
+          <w:szCs w:val="20"/>
+          <w:lang w:val="de-CH"/>
+        </w:rPr>
+        <w:t xml:space="preserve"> Diese Option mag für Handles und View funktionieren aber nicht für Editors.</w:t>
+      </w:r>
+    </w:p>
+    <w:p>
+      <w:pPr>
+        <w:pStyle w:val="Listenabsatz"/>
+        <w:numPr>
+          <w:ilvl w:val="0"/>
+          <w:numId w:val="7"/>
+        </w:numPr>
+        <w:rPr>
+          <w:sz w:val="20"/>
+          <w:szCs w:val="20"/>
+          <w:lang w:val="de-CH"/>
+        </w:rPr>
+      </w:pPr>
+      <w:r>
+        <w:rPr>
+          <w:sz w:val="20"/>
+          <w:szCs w:val="20"/>
+          <w:lang w:val="de-CH"/>
+        </w:rPr>
+        <w:t>Das Application Model, das vom Compability Layer erstellt wird, wird kopiert  und als Application Model registriert.</w:t>
+      </w:r>
+      <w:r>
+        <w:rPr>
+          <w:sz w:val="20"/>
+          <w:szCs w:val="20"/>
+          <w:lang w:val="de-CH"/>
+        </w:rPr>
+        <w:t xml:space="preserve"> Diesem Application Model können nun neue Eclipse RCP 4 Komponenten hinzugefügt werden.</w:t>
+      </w:r>
+      <w:r>
+        <w:rPr>
+          <w:sz w:val="20"/>
+          <w:szCs w:val="20"/>
+          <w:lang w:val="de-CH"/>
+        </w:rPr>
+        <w:t xml:space="preserve"> Das Model XMI-File – konkret: LegacyIDE.xml - kann aus dem Plugin org.eclipse.ui.workbench herauskopiert werden.</w:t>
+      </w:r>
+      <w:r>
+        <w:rPr>
+          <w:sz w:val="20"/>
+          <w:szCs w:val="20"/>
+          <w:lang w:val="de-CH"/>
+        </w:rPr>
+        <w:t xml:space="preserve"> </w:t>
+      </w:r>
+      <w:r>
+        <w:rPr>
+          <w:b/>
+          <w:color w:val="FF0000"/>
+          <w:sz w:val="20"/>
+          <w:szCs w:val="20"/>
+          <w:lang w:val="de-CH"/>
+        </w:rPr>
+        <w:sym w:font="Wingdings" w:char="F0E0"/>
+      </w:r>
+      <w:r>
+        <w:rPr>
+          <w:b/>
+          <w:color w:val="FF0000"/>
+          <w:sz w:val="20"/>
+          <w:szCs w:val="20"/>
+          <w:lang w:val="de-CH"/>
+        </w:rPr>
+        <w:t xml:space="preserve"> So wie’s aussieht ist das jetzt das workbench.xmi im Plugin org.eclipse4.workbench! </w:t>
+      </w:r>
+      <w:r>
+        <w:rPr>
+          <w:b/>
+          <w:color w:val="FF0000"/>
+          <w:sz w:val="20"/>
+          <w:szCs w:val="20"/>
+          <w:lang w:val="de-CH"/>
+        </w:rPr>
+        <w:br/>
+        <w:t xml:space="preserve">TODO: </w:t>
+      </w:r>
+      <w:r>
+        <w:rPr>
+          <w:b/>
+          <w:color w:val="FF0000"/>
+          <w:sz w:val="20"/>
+          <w:szCs w:val="20"/>
+          <w:lang w:val="de-CH"/>
+        </w:rPr>
+        <w:br/>
+      </w:r>
+      <w:r>
+        <w:rPr>
+          <w:b/>
+          <w:color w:val="FF0000"/>
+          <w:sz w:val="20"/>
+          <w:szCs w:val="20"/>
+          <w:lang w:val="de-CH"/>
+        </w:rPr>
+        <w:t>Hier alle Schritte aufführen welche nötig sind um das Ganze (workbench.xmi) gebrauchen zu können.</w:t>
+      </w:r>
+      <w:r>
+        <w:rPr>
+          <w:b/>
+          <w:color w:val="FF0000"/>
+          <w:sz w:val="20"/>
+          <w:szCs w:val="20"/>
+          <w:lang w:val="de-CH"/>
+        </w:rPr>
+        <w:br/>
+        <w:t>Evtl. XMI splitten / Komponenten, wie???</w:t>
+      </w:r>
+      <w:r>
+        <w:rPr>
+          <w:b/>
+          <w:color w:val="FF0000"/>
+          <w:sz w:val="20"/>
+          <w:szCs w:val="20"/>
+          <w:lang w:val="de-CH"/>
+        </w:rPr>
+        <w:br/>
+      </w:r>
+    </w:p>
+    <w:p>
+      <w:pPr>
+        <w:rPr>
+          <w:sz w:val="20"/>
+          <w:szCs w:val="20"/>
+          <w:lang w:val="de-CH"/>
+        </w:rPr>
+      </w:pPr>
+    </w:p>
+    <w:p>
+      <w:pPr>
+        <w:pStyle w:val="Listenabsatz"/>
+        <w:numPr>
+          <w:ilvl w:val="0"/>
+          <w:numId w:val="7"/>
+        </w:numPr>
+        <w:rPr>
+          <w:color w:val="FF0000"/>
+          <w:sz w:val="20"/>
+          <w:szCs w:val="20"/>
+          <w:lang w:val="de-CH"/>
+        </w:rPr>
+      </w:pPr>
+      <w:r>
+        <w:rPr>
+          <w:sz w:val="20"/>
+          <w:szCs w:val="20"/>
+          <w:lang w:val="de-CH"/>
+        </w:rPr>
+        <w:t xml:space="preserve">Die 3.x e4-Bridge von Tom Schindl </w:t>
+      </w:r>
+      <w:r>
+        <w:rPr>
+          <w:sz w:val="20"/>
+          <w:szCs w:val="20"/>
+          <w:lang w:val="de-CH"/>
+        </w:rPr>
+        <w:t xml:space="preserve">The goal of the bridge is to ease single sourcing applications on </w:t>
+      </w:r>
+      <w:r>
+        <w:rPr>
+          <w:color w:val="FF0000"/>
+          <w:sz w:val="20"/>
+          <w:szCs w:val="20"/>
+          <w:lang w:val="de-CH"/>
+        </w:rPr>
+        <w:t xml:space="preserve">3.x and e4, which means that views and editors can be used in 3.x and e4 in parallel. To enable this, the plugin org.eclipse.e4.tools.compat provides wrapper classes that implement the interfaces of 3.x. For example, the wrapper DIViewPart implements ViewPart. In the wrapper, you specify a class (POJO), which implements a view following the e4 programming model, including dependency injection. Essentially the wrapper is just a pointer to an e4 object. It will initialize the POJO using </w:t>
+      </w:r>
+      <w:r>
+        <w:rPr>
+          <w:color w:val="FF0000"/>
+          <w:sz w:val="20"/>
+          <w:szCs w:val="20"/>
+          <w:lang w:val="de-CH"/>
+        </w:rPr>
+        <w:lastRenderedPageBreak/>
+        <w:t>dependency injection.</w:t>
+      </w:r>
+    </w:p>
+    <w:p>
+      <w:pPr>
+        <w:pStyle w:val="Listenabsatz"/>
+        <w:numPr>
+          <w:ilvl w:val="0"/>
+          <w:numId w:val="7"/>
+        </w:numPr>
+        <w:rPr>
+          <w:color w:val="FF0000"/>
+          <w:sz w:val="20"/>
+          <w:szCs w:val="20"/>
+          <w:lang w:val="de-CH"/>
+        </w:rPr>
+      </w:pPr>
+    </w:p>
+    <w:p>
+      <w:pPr>
+        <w:pStyle w:val="Listenabsatz"/>
+        <w:numPr>
+          <w:ilvl w:val="0"/>
+          <w:numId w:val="7"/>
+        </w:numPr>
+        <w:rPr>
+          <w:color w:val="FF0000"/>
+          <w:sz w:val="20"/>
+          <w:szCs w:val="20"/>
+          <w:lang w:val="de-CH"/>
+        </w:rPr>
+      </w:pPr>
+      <w:r>
+        <w:rPr>
+          <w:color w:val="FF0000"/>
+          <w:sz w:val="20"/>
+          <w:szCs w:val="20"/>
+          <w:lang w:val="de-CH"/>
+        </w:rPr>
+        <w:t>A 3.x wrapper</w:t>
+      </w:r>
+    </w:p>
+    <w:p>
+      <w:pPr>
+        <w:pStyle w:val="Listenabsatz"/>
+        <w:numPr>
+          <w:ilvl w:val="0"/>
+          <w:numId w:val="7"/>
+        </w:numPr>
+        <w:rPr>
+          <w:color w:val="FF0000"/>
+          <w:sz w:val="20"/>
+          <w:szCs w:val="20"/>
+          <w:lang w:val="de-CH"/>
+        </w:rPr>
+      </w:pPr>
+    </w:p>
+    <w:p>
+      <w:pPr>
+        <w:pStyle w:val="Listenabsatz"/>
+        <w:numPr>
+          <w:ilvl w:val="0"/>
+          <w:numId w:val="7"/>
+        </w:numPr>
+        <w:rPr>
+          <w:color w:val="FF0000"/>
+          <w:sz w:val="20"/>
+          <w:szCs w:val="20"/>
+          <w:lang w:val="de-CH"/>
+        </w:rPr>
+      </w:pPr>
+    </w:p>
+    <w:p>
+      <w:pPr>
+        <w:pStyle w:val="Listenabsatz"/>
+        <w:numPr>
+          <w:ilvl w:val="0"/>
+          <w:numId w:val="7"/>
+        </w:numPr>
+        <w:rPr>
+          <w:color w:val="FF0000"/>
+          <w:sz w:val="20"/>
+          <w:szCs w:val="20"/>
+          <w:lang w:val="de-CH"/>
+        </w:rPr>
+      </w:pPr>
+      <w:r>
+        <w:rPr>
+          <w:color w:val="FF0000"/>
+          <w:sz w:val="20"/>
+          <w:szCs w:val="20"/>
+          <w:lang w:val="de-CH"/>
+        </w:rPr>
+        <w:t>public class ExampleViewWrapper extends DIViewPart{</w:t>
+      </w:r>
+    </w:p>
+    <w:p>
+      <w:pPr>
+        <w:pStyle w:val="Listenabsatz"/>
+        <w:numPr>
+          <w:ilvl w:val="0"/>
+          <w:numId w:val="7"/>
+        </w:numPr>
+        <w:rPr>
+          <w:color w:val="FF0000"/>
+          <w:sz w:val="20"/>
+          <w:szCs w:val="20"/>
+          <w:lang w:val="de-CH"/>
+        </w:rPr>
+      </w:pPr>
+      <w:r>
+        <w:rPr>
+          <w:color w:val="FF0000"/>
+          <w:sz w:val="20"/>
+          <w:szCs w:val="20"/>
+          <w:lang w:val="de-CH"/>
+        </w:rPr>
+        <w:t xml:space="preserve">   public Example3xViewWrapper() {</w:t>
+      </w:r>
+    </w:p>
+    <w:p>
+      <w:pPr>
+        <w:pStyle w:val="Listenabsatz"/>
+        <w:numPr>
+          <w:ilvl w:val="0"/>
+          <w:numId w:val="7"/>
+        </w:numPr>
+        <w:rPr>
+          <w:color w:val="FF0000"/>
+          <w:sz w:val="20"/>
+          <w:szCs w:val="20"/>
+          <w:lang w:val="de-CH"/>
+        </w:rPr>
+      </w:pPr>
+      <w:r>
+        <w:rPr>
+          <w:color w:val="FF0000"/>
+          <w:sz w:val="20"/>
+          <w:szCs w:val="20"/>
+          <w:lang w:val="de-CH"/>
+        </w:rPr>
+        <w:t xml:space="preserve">   super(ExampleE4View.class);</w:t>
+      </w:r>
+    </w:p>
+    <w:p>
+      <w:pPr>
+        <w:pStyle w:val="Listenabsatz"/>
+        <w:numPr>
+          <w:ilvl w:val="0"/>
+          <w:numId w:val="7"/>
+        </w:numPr>
+        <w:rPr>
+          <w:color w:val="FF0000"/>
+          <w:sz w:val="20"/>
+          <w:szCs w:val="20"/>
+          <w:lang w:val="de-CH"/>
+        </w:rPr>
+      </w:pPr>
+      <w:r>
+        <w:rPr>
+          <w:color w:val="FF0000"/>
+          <w:sz w:val="20"/>
+          <w:szCs w:val="20"/>
+          <w:lang w:val="de-CH"/>
+        </w:rPr>
+        <w:t xml:space="preserve">   }</w:t>
+      </w:r>
+    </w:p>
+    <w:p>
+      <w:pPr>
+        <w:pStyle w:val="Listenabsatz"/>
+        <w:numPr>
+          <w:ilvl w:val="0"/>
+          <w:numId w:val="7"/>
+        </w:numPr>
+        <w:rPr>
+          <w:color w:val="FF0000"/>
+          <w:sz w:val="20"/>
+          <w:szCs w:val="20"/>
+          <w:lang w:val="de-CH"/>
+        </w:rPr>
+      </w:pPr>
+      <w:r>
+        <w:rPr>
+          <w:color w:val="FF0000"/>
+          <w:sz w:val="20"/>
+          <w:szCs w:val="20"/>
+          <w:lang w:val="de-CH"/>
+        </w:rPr>
+        <w:t>}</w:t>
+      </w:r>
+    </w:p>
+    <w:p>
+      <w:pPr>
+        <w:pStyle w:val="Listenabsatz"/>
+        <w:numPr>
+          <w:ilvl w:val="0"/>
+          <w:numId w:val="7"/>
+        </w:numPr>
+        <w:rPr>
+          <w:color w:val="FF0000"/>
+          <w:sz w:val="20"/>
+          <w:szCs w:val="20"/>
+          <w:lang w:val="de-CH"/>
+        </w:rPr>
+      </w:pPr>
+      <w:r>
+        <w:rPr>
+          <w:color w:val="FF0000"/>
+          <w:sz w:val="20"/>
+          <w:szCs w:val="20"/>
+          <w:lang w:val="de-CH"/>
+        </w:rPr>
+        <w:t xml:space="preserve"> </w:t>
+      </w:r>
+    </w:p>
+    <w:p>
+      <w:pPr>
+        <w:pStyle w:val="Listenabsatz"/>
+        <w:numPr>
+          <w:ilvl w:val="0"/>
+          <w:numId w:val="7"/>
+        </w:numPr>
+        <w:rPr>
+          <w:color w:val="FF0000"/>
+          <w:sz w:val="20"/>
+          <w:szCs w:val="20"/>
+          <w:lang w:val="de-CH"/>
+        </w:rPr>
+      </w:pPr>
+    </w:p>
+    <w:p>
+      <w:pPr>
+        <w:pStyle w:val="Listenabsatz"/>
+        <w:numPr>
+          <w:ilvl w:val="0"/>
+          <w:numId w:val="7"/>
+        </w:numPr>
+        <w:rPr>
+          <w:color w:val="FF0000"/>
+          <w:sz w:val="20"/>
+          <w:szCs w:val="20"/>
+          <w:lang w:val="de-CH"/>
+        </w:rPr>
+      </w:pPr>
+      <w:r>
+        <w:rPr>
+          <w:color w:val="FF0000"/>
+          <w:sz w:val="20"/>
+          <w:szCs w:val="20"/>
+          <w:lang w:val="de-CH"/>
+        </w:rPr>
+        <w:t>A e4 view:</w:t>
+      </w:r>
+    </w:p>
+    <w:p>
+      <w:pPr>
+        <w:pStyle w:val="Listenabsatz"/>
+        <w:numPr>
+          <w:ilvl w:val="0"/>
+          <w:numId w:val="7"/>
+        </w:numPr>
+        <w:rPr>
+          <w:color w:val="FF0000"/>
+          <w:sz w:val="20"/>
+          <w:szCs w:val="20"/>
+          <w:lang w:val="de-CH"/>
+        </w:rPr>
+      </w:pPr>
+    </w:p>
+    <w:p>
+      <w:pPr>
+        <w:pStyle w:val="Listenabsatz"/>
+        <w:numPr>
+          <w:ilvl w:val="0"/>
+          <w:numId w:val="7"/>
+        </w:numPr>
+        <w:rPr>
+          <w:color w:val="FF0000"/>
+          <w:sz w:val="20"/>
+          <w:szCs w:val="20"/>
+          <w:lang w:val="de-CH"/>
+        </w:rPr>
+      </w:pPr>
+    </w:p>
+    <w:p>
+      <w:pPr>
+        <w:pStyle w:val="Listenabsatz"/>
+        <w:numPr>
+          <w:ilvl w:val="0"/>
+          <w:numId w:val="7"/>
+        </w:numPr>
+        <w:rPr>
+          <w:color w:val="FF0000"/>
+          <w:sz w:val="20"/>
+          <w:szCs w:val="20"/>
+          <w:lang w:val="de-CH"/>
+        </w:rPr>
+      </w:pPr>
+      <w:r>
+        <w:rPr>
+          <w:color w:val="FF0000"/>
+          <w:sz w:val="20"/>
+          <w:szCs w:val="20"/>
+          <w:lang w:val="de-CH"/>
+        </w:rPr>
+        <w:t>public class ExampleView {</w:t>
+      </w:r>
+    </w:p>
+    <w:p>
+      <w:pPr>
+        <w:pStyle w:val="Listenabsatz"/>
+        <w:numPr>
+          <w:ilvl w:val="0"/>
+          <w:numId w:val="7"/>
+        </w:numPr>
+        <w:rPr>
+          <w:color w:val="FF0000"/>
+          <w:sz w:val="20"/>
+          <w:szCs w:val="20"/>
+          <w:lang w:val="de-CH"/>
+        </w:rPr>
+      </w:pPr>
+      <w:r>
+        <w:rPr>
+          <w:color w:val="FF0000"/>
+          <w:sz w:val="20"/>
+          <w:szCs w:val="20"/>
+          <w:lang w:val="de-CH"/>
+        </w:rPr>
+        <w:t>private Label label;</w:t>
+      </w:r>
+    </w:p>
+    <w:p>
+      <w:pPr>
+        <w:pStyle w:val="Listenabsatz"/>
+        <w:numPr>
+          <w:ilvl w:val="0"/>
+          <w:numId w:val="7"/>
+        </w:numPr>
+        <w:rPr>
+          <w:color w:val="FF0000"/>
+          <w:sz w:val="20"/>
+          <w:szCs w:val="20"/>
+          <w:lang w:val="de-CH"/>
+        </w:rPr>
+      </w:pPr>
+      <w:r>
+        <w:rPr>
+          <w:color w:val="FF0000"/>
+          <w:sz w:val="20"/>
+          <w:szCs w:val="20"/>
+          <w:lang w:val="de-CH"/>
+        </w:rPr>
+        <w:t xml:space="preserve">   @Inject</w:t>
+      </w:r>
+    </w:p>
+    <w:p>
+      <w:pPr>
+        <w:pStyle w:val="Listenabsatz"/>
+        <w:numPr>
+          <w:ilvl w:val="0"/>
+          <w:numId w:val="7"/>
+        </w:numPr>
+        <w:rPr>
+          <w:color w:val="FF0000"/>
+          <w:sz w:val="20"/>
+          <w:szCs w:val="20"/>
+          <w:lang w:val="de-CH"/>
+        </w:rPr>
+      </w:pPr>
+      <w:r>
+        <w:rPr>
+          <w:color w:val="FF0000"/>
+          <w:sz w:val="20"/>
+          <w:szCs w:val="20"/>
+          <w:lang w:val="de-CH"/>
+        </w:rPr>
+        <w:t xml:space="preserve">   public ExampleView(Composite parent){</w:t>
+      </w:r>
+    </w:p>
+    <w:p>
+      <w:pPr>
+        <w:pStyle w:val="Listenabsatz"/>
+        <w:numPr>
+          <w:ilvl w:val="0"/>
+          <w:numId w:val="7"/>
+        </w:numPr>
+        <w:rPr>
+          <w:color w:val="FF0000"/>
+          <w:sz w:val="20"/>
+          <w:szCs w:val="20"/>
+          <w:lang w:val="de-CH"/>
+        </w:rPr>
+      </w:pPr>
+      <w:r>
+        <w:rPr>
+          <w:color w:val="FF0000"/>
+          <w:sz w:val="20"/>
+          <w:szCs w:val="20"/>
+          <w:lang w:val="de-CH"/>
+        </w:rPr>
+        <w:t xml:space="preserve">      label = new Label(parent, SWT.NONE);</w:t>
+      </w:r>
+    </w:p>
+    <w:p>
+      <w:pPr>
+        <w:pStyle w:val="Listenabsatz"/>
+        <w:numPr>
+          <w:ilvl w:val="0"/>
+          <w:numId w:val="7"/>
+        </w:numPr>
+        <w:rPr>
+          <w:color w:val="FF0000"/>
+          <w:sz w:val="20"/>
+          <w:szCs w:val="20"/>
+          <w:lang w:val="de-CH"/>
+        </w:rPr>
+      </w:pPr>
+      <w:r>
+        <w:rPr>
+          <w:color w:val="FF0000"/>
+          <w:sz w:val="20"/>
+          <w:szCs w:val="20"/>
+          <w:lang w:val="de-CH"/>
+        </w:rPr>
+        <w:t xml:space="preserve">      label.setText("Hello World");</w:t>
+      </w:r>
+    </w:p>
+    <w:p>
+      <w:pPr>
+        <w:pStyle w:val="Listenabsatz"/>
+        <w:numPr>
+          <w:ilvl w:val="0"/>
+          <w:numId w:val="7"/>
+        </w:numPr>
+        <w:rPr>
+          <w:color w:val="FF0000"/>
+          <w:sz w:val="20"/>
+          <w:szCs w:val="20"/>
+          <w:lang w:val="de-CH"/>
+        </w:rPr>
+      </w:pPr>
+      <w:r>
+        <w:rPr>
+          <w:color w:val="FF0000"/>
+          <w:sz w:val="20"/>
+          <w:szCs w:val="20"/>
+          <w:lang w:val="de-CH"/>
+        </w:rPr>
+        <w:t xml:space="preserve">   }</w:t>
+      </w:r>
+    </w:p>
+    <w:p>
+      <w:pPr>
+        <w:pStyle w:val="Listenabsatz"/>
+        <w:numPr>
+          <w:ilvl w:val="0"/>
+          <w:numId w:val="7"/>
+        </w:numPr>
+        <w:rPr>
+          <w:color w:val="FF0000"/>
+          <w:sz w:val="20"/>
+          <w:szCs w:val="20"/>
+          <w:lang w:val="de-CH"/>
+        </w:rPr>
+      </w:pPr>
+      <w:r>
+        <w:rPr>
+          <w:color w:val="FF0000"/>
+          <w:sz w:val="20"/>
+          <w:szCs w:val="20"/>
+          <w:lang w:val="de-CH"/>
+        </w:rPr>
+        <w:t>}</w:t>
+      </w:r>
+    </w:p>
+    <w:p>
+      <w:pPr>
+        <w:pStyle w:val="Listenabsatz"/>
+        <w:numPr>
+          <w:ilvl w:val="0"/>
+          <w:numId w:val="7"/>
+        </w:numPr>
+        <w:rPr>
+          <w:color w:val="FF0000"/>
+          <w:sz w:val="20"/>
+          <w:szCs w:val="20"/>
+          <w:lang w:val="de-CH"/>
+        </w:rPr>
+      </w:pPr>
+      <w:r>
+        <w:rPr>
+          <w:color w:val="FF0000"/>
+          <w:sz w:val="20"/>
+          <w:szCs w:val="20"/>
+          <w:lang w:val="de-CH"/>
+        </w:rPr>
+        <w:t xml:space="preserve"> </w:t>
+      </w:r>
+    </w:p>
+    <w:p>
+      <w:pPr>
+        <w:pStyle w:val="Listenabsatz"/>
+        <w:numPr>
+          <w:ilvl w:val="0"/>
+          <w:numId w:val="7"/>
+        </w:numPr>
+        <w:rPr>
+          <w:color w:val="FF0000"/>
+          <w:sz w:val="20"/>
+          <w:szCs w:val="20"/>
+          <w:lang w:val="de-CH"/>
+        </w:rPr>
+      </w:pPr>
+    </w:p>
+    <w:p>
+      <w:pPr>
+        <w:pStyle w:val="Listenabsatz"/>
+        <w:numPr>
+          <w:ilvl w:val="0"/>
+          <w:numId w:val="7"/>
+        </w:numPr>
+        <w:rPr>
+          <w:color w:val="FF0000"/>
+          <w:sz w:val="20"/>
+          <w:szCs w:val="20"/>
+          <w:lang w:val="de-CH"/>
+        </w:rPr>
+      </w:pPr>
+      <w:r>
+        <w:rPr>
+          <w:color w:val="FF0000"/>
+          <w:sz w:val="20"/>
+          <w:szCs w:val="20"/>
+          <w:lang w:val="de-CH"/>
+        </w:rPr>
+        <w:t>This approach allows you to develop new parts of the application using all the benefits of e4 and as well, reuse all existing components. Further, the views developed in this way can be integrated into any pure e4 application without any adaptations. The approach is described more in detail in this tutorial.</w:t>
+      </w:r>
+      <w:r>
+        <w:rPr>
+          <w:color w:val="FF0000"/>
+          <w:sz w:val="20"/>
+          <w:szCs w:val="20"/>
+          <w:lang w:val="de-CH"/>
+        </w:rPr>
+        <w:t xml:space="preserve"> </w:t>
+      </w:r>
+      <w:hyperlink r:id="rId14" w:history="1">
+        <w:r>
+          <w:rPr>
+            <w:rStyle w:val="Hyperlink"/>
+            <w:color w:val="FF0000"/>
+            <w:sz w:val="20"/>
+            <w:szCs w:val="20"/>
+          </w:rPr>
+          <w:t>this tutorial</w:t>
+        </w:r>
+      </w:hyperlink>
+      <w:r>
+        <w:rPr>
+          <w:rFonts w:ascii="Verdana" w:hAnsi="Verdana"/>
+          <w:color w:val="FF0000"/>
+        </w:rPr>
+        <w:t>.</w:t>
       </w:r>
     </w:p>
     <w:p>
       <w:pPr>
         <w:pStyle w:val="berschrift20"/>
       </w:pPr>
-      <w:bookmarkStart w:id="28" w:name="_Toc358060158"/>
+      <w:bookmarkStart w:id="31" w:name="_Toc358146795"/>
       <w:r>
         <w:t>Konkretes Beispiel RCS</w:t>
       </w:r>
-      <w:bookmarkEnd w:id="28"/>
+      <w:bookmarkEnd w:id="31"/>
     </w:p>
     <w:p>
       <w:pPr>
@@ -6900,11 +8100,11 @@
           <w:numId w:val="3"/>
         </w:numPr>
       </w:pPr>
-      <w:bookmarkStart w:id="29" w:name="_Toc358060159"/>
+      <w:bookmarkStart w:id="32" w:name="_Toc358146796"/>
       <w:r>
         <w:t>Definition Abnahmekriterien</w:t>
       </w:r>
-      <w:bookmarkEnd w:id="29"/>
+      <w:bookmarkEnd w:id="32"/>
     </w:p>
     <w:p>
       <w:pPr>
@@ -6922,12 +8122,12 @@
           <w:numId w:val="3"/>
         </w:numPr>
       </w:pPr>
-      <w:bookmarkStart w:id="30" w:name="_Toc358060160"/>
+      <w:bookmarkStart w:id="33" w:name="_Toc358146797"/>
       <w:r>
         <w:lastRenderedPageBreak/>
         <w:t>Migration</w:t>
       </w:r>
-      <w:bookmarkEnd w:id="30"/>
+      <w:bookmarkEnd w:id="33"/>
     </w:p>
     <w:p>
       <w:pPr>
@@ -6937,17 +8137,17 @@
           <w:numId w:val="3"/>
         </w:numPr>
       </w:pPr>
-      <w:bookmarkStart w:id="31" w:name="_Toc358060161"/>
+      <w:bookmarkStart w:id="34" w:name="_Toc358146798"/>
       <w:r>
         <w:t>Test</w:t>
       </w:r>
-      <w:bookmarkEnd w:id="31"/>
+      <w:bookmarkEnd w:id="34"/>
     </w:p>
     <w:p>
       <w:pPr>
         <w:pStyle w:val="berschrift20"/>
       </w:pPr>
-      <w:bookmarkStart w:id="32" w:name="_Toc358060162"/>
+      <w:bookmarkStart w:id="35" w:name="_Toc358146799"/>
       <w:r>
         <w:t>Beschreibung des Aspektes</w:t>
       </w:r>
@@ -6955,19 +8155,7 @@
         <w:t xml:space="preserve"> „</w:t>
       </w:r>
       <w:r>
-        <w:t xml:space="preserve">Adapters / </w:t>
-      </w:r>
-      <w:proofErr w:type="spellStart"/>
-      <w:r>
-        <w:t>Dependency</w:t>
-      </w:r>
-      <w:proofErr w:type="spellEnd"/>
-      <w:r>
-        <w:t xml:space="preserve"> </w:t>
-      </w:r>
-      <w:proofErr w:type="spellStart"/>
-      <w:r>
-        <w:t>In</w:t>
+        <w:t>Adapters / Dependency In</w:t>
       </w:r>
       <w:r>
         <w:t>j</w:t>
@@ -6981,29 +8169,20 @@
       <w:r>
         <w:t>tion</w:t>
       </w:r>
-      <w:proofErr w:type="spellEnd"/>
       <w:r>
         <w:t>“</w:t>
       </w:r>
-      <w:bookmarkEnd w:id="32"/>
+      <w:bookmarkEnd w:id="35"/>
     </w:p>
     <w:p>
       <w:pPr>
         <w:pStyle w:val="berschrift20"/>
       </w:pPr>
-      <w:bookmarkStart w:id="33" w:name="_Toc358060163"/>
-      <w:r>
-        <w:t xml:space="preserve">Diskussion der </w:t>
-      </w:r>
-      <w:proofErr w:type="spellStart"/>
-      <w:r>
-        <w:t>Eclipse</w:t>
-      </w:r>
-      <w:proofErr w:type="spellEnd"/>
-      <w:r>
-        <w:t xml:space="preserve"> RCP 4 Lösung</w:t>
-      </w:r>
-      <w:bookmarkEnd w:id="33"/>
+      <w:bookmarkStart w:id="36" w:name="_Toc358146800"/>
+      <w:r>
+        <w:t>Diskussion der Eclipse RCP 4 Lösung</w:t>
+      </w:r>
+      <w:bookmarkEnd w:id="36"/>
     </w:p>
     <w:p>
       <w:pPr>
@@ -7013,11 +8192,11 @@
           <w:numId w:val="3"/>
         </w:numPr>
       </w:pPr>
-      <w:bookmarkStart w:id="34" w:name="_Toc358060164"/>
+      <w:bookmarkStart w:id="37" w:name="_Toc358146801"/>
       <w:r>
         <w:t>Vorteile</w:t>
       </w:r>
-      <w:bookmarkEnd w:id="34"/>
+      <w:bookmarkEnd w:id="37"/>
     </w:p>
     <w:p>
       <w:pPr>
@@ -7027,19 +8206,11 @@
           <w:numId w:val="3"/>
         </w:numPr>
       </w:pPr>
-      <w:bookmarkStart w:id="35" w:name="_Toc358060165"/>
-      <w:r>
-        <w:t xml:space="preserve">Vergleich mit </w:t>
-      </w:r>
-      <w:proofErr w:type="spellStart"/>
-      <w:r>
-        <w:t>Eclipse</w:t>
-      </w:r>
-      <w:proofErr w:type="spellEnd"/>
-      <w:r>
-        <w:t xml:space="preserve"> RCP 3</w:t>
-      </w:r>
-      <w:bookmarkEnd w:id="35"/>
+      <w:bookmarkStart w:id="38" w:name="_Toc358146802"/>
+      <w:r>
+        <w:t>Vergleich mit Eclipse RCP 3</w:t>
+      </w:r>
+      <w:bookmarkEnd w:id="38"/>
     </w:p>
     <w:p>
       <w:pPr>
@@ -7049,11 +8220,11 @@
           <w:numId w:val="3"/>
         </w:numPr>
       </w:pPr>
-      <w:bookmarkStart w:id="36" w:name="_Toc358060166"/>
+      <w:bookmarkStart w:id="39" w:name="_Toc358146803"/>
       <w:r>
         <w:t>Einschränkungen und Risiken</w:t>
       </w:r>
-      <w:bookmarkEnd w:id="36"/>
+      <w:bookmarkEnd w:id="39"/>
     </w:p>
     <w:p>
       <w:pPr>
@@ -7063,29 +8234,21 @@
           <w:numId w:val="3"/>
         </w:numPr>
       </w:pPr>
-      <w:bookmarkStart w:id="37" w:name="_Toc358060167"/>
-      <w:r>
-        <w:t xml:space="preserve">Qualität und Testbarkeit im Vergleich zu </w:t>
-      </w:r>
-      <w:proofErr w:type="spellStart"/>
-      <w:r>
-        <w:t>Eclipse</w:t>
-      </w:r>
-      <w:proofErr w:type="spellEnd"/>
-      <w:r>
-        <w:t xml:space="preserve"> RCP 3</w:t>
-      </w:r>
-      <w:bookmarkEnd w:id="37"/>
+      <w:bookmarkStart w:id="40" w:name="_Toc358146804"/>
+      <w:r>
+        <w:t>Qualität und Testbarkeit im Vergleich zu Eclipse RCP 3</w:t>
+      </w:r>
+      <w:bookmarkEnd w:id="40"/>
     </w:p>
     <w:p>
       <w:pPr>
         <w:pStyle w:val="berschrift20"/>
       </w:pPr>
-      <w:bookmarkStart w:id="38" w:name="_Toc358060168"/>
+      <w:bookmarkStart w:id="41" w:name="_Toc358146805"/>
       <w:r>
         <w:t>Konkretes Beispiel RCS</w:t>
       </w:r>
-      <w:bookmarkEnd w:id="38"/>
+      <w:bookmarkEnd w:id="41"/>
     </w:p>
     <w:p>
       <w:pPr>
@@ -7095,11 +8258,11 @@
           <w:numId w:val="3"/>
         </w:numPr>
       </w:pPr>
-      <w:bookmarkStart w:id="39" w:name="_Toc358060169"/>
+      <w:bookmarkStart w:id="42" w:name="_Toc358146806"/>
       <w:r>
         <w:t>Definition Abnahmekriterien</w:t>
       </w:r>
-      <w:bookmarkEnd w:id="39"/>
+      <w:bookmarkEnd w:id="42"/>
     </w:p>
     <w:p>
       <w:pPr>
@@ -7109,11 +8272,11 @@
           <w:numId w:val="3"/>
         </w:numPr>
       </w:pPr>
-      <w:bookmarkStart w:id="40" w:name="_Toc358060170"/>
+      <w:bookmarkStart w:id="43" w:name="_Toc358146807"/>
       <w:r>
         <w:t>Migration</w:t>
       </w:r>
-      <w:bookmarkEnd w:id="40"/>
+      <w:bookmarkEnd w:id="43"/>
     </w:p>
     <w:p>
       <w:pPr>
@@ -7123,58 +8286,34 @@
           <w:numId w:val="3"/>
         </w:numPr>
       </w:pPr>
-      <w:bookmarkStart w:id="41" w:name="_Toc358060171"/>
+      <w:bookmarkStart w:id="44" w:name="_Toc358146808"/>
       <w:r>
         <w:t>Test</w:t>
       </w:r>
-      <w:bookmarkEnd w:id="41"/>
+      <w:bookmarkEnd w:id="44"/>
     </w:p>
     <w:p>
       <w:pPr>
         <w:pStyle w:val="berschrift20"/>
       </w:pPr>
-      <w:bookmarkStart w:id="42" w:name="_Toc358060172"/>
+      <w:bookmarkStart w:id="45" w:name="_Toc358146809"/>
       <w:r>
         <w:t>Beschreibung des Aspektes</w:t>
       </w:r>
       <w:r>
-        <w:t xml:space="preserve"> „</w:t>
-      </w:r>
-      <w:proofErr w:type="spellStart"/>
-      <w:r>
-        <w:t>Commands</w:t>
-      </w:r>
-      <w:proofErr w:type="spellEnd"/>
-      <w:r>
-        <w:t xml:space="preserve"> / Handler, Menus, Key </w:t>
-      </w:r>
-      <w:proofErr w:type="spellStart"/>
-      <w:r>
-        <w:t>Bindings</w:t>
-      </w:r>
-      <w:proofErr w:type="spellEnd"/>
-      <w:r>
-        <w:t>“</w:t>
-      </w:r>
-      <w:bookmarkEnd w:id="42"/>
+        <w:t xml:space="preserve"> „Commands / Handler, Menus, Key Bindings“</w:t>
+      </w:r>
+      <w:bookmarkEnd w:id="45"/>
     </w:p>
     <w:p>
       <w:pPr>
         <w:pStyle w:val="berschrift20"/>
       </w:pPr>
-      <w:bookmarkStart w:id="43" w:name="_Toc358060173"/>
-      <w:r>
-        <w:t xml:space="preserve">Diskussion der </w:t>
-      </w:r>
-      <w:proofErr w:type="spellStart"/>
-      <w:r>
-        <w:t>Eclipse</w:t>
-      </w:r>
-      <w:proofErr w:type="spellEnd"/>
-      <w:r>
-        <w:t xml:space="preserve"> RCP 4 Lösung</w:t>
-      </w:r>
-      <w:bookmarkEnd w:id="43"/>
+      <w:bookmarkStart w:id="46" w:name="_Toc358146810"/>
+      <w:r>
+        <w:t>Diskussion der Eclipse RCP 4 Lösung</w:t>
+      </w:r>
+      <w:bookmarkEnd w:id="46"/>
     </w:p>
     <w:p>
       <w:pPr>
@@ -7184,11 +8323,11 @@
           <w:numId w:val="3"/>
         </w:numPr>
       </w:pPr>
-      <w:bookmarkStart w:id="44" w:name="_Toc358060174"/>
+      <w:bookmarkStart w:id="47" w:name="_Toc358146811"/>
       <w:r>
         <w:t>Vorteile</w:t>
       </w:r>
-      <w:bookmarkEnd w:id="44"/>
+      <w:bookmarkEnd w:id="47"/>
     </w:p>
     <w:p>
       <w:pPr>
@@ -7198,19 +8337,11 @@
           <w:numId w:val="3"/>
         </w:numPr>
       </w:pPr>
-      <w:bookmarkStart w:id="45" w:name="_Toc358060175"/>
-      <w:r>
-        <w:t xml:space="preserve">Vergleich mit </w:t>
-      </w:r>
-      <w:proofErr w:type="spellStart"/>
-      <w:r>
-        <w:t>Eclipse</w:t>
-      </w:r>
-      <w:proofErr w:type="spellEnd"/>
-      <w:r>
-        <w:t xml:space="preserve"> RCP 3</w:t>
-      </w:r>
-      <w:bookmarkEnd w:id="45"/>
+      <w:bookmarkStart w:id="48" w:name="_Toc358146812"/>
+      <w:r>
+        <w:t>Vergleich mit Eclipse RCP 3</w:t>
+      </w:r>
+      <w:bookmarkEnd w:id="48"/>
     </w:p>
     <w:p>
       <w:pPr>
@@ -7220,11 +8351,11 @@
           <w:numId w:val="3"/>
         </w:numPr>
       </w:pPr>
-      <w:bookmarkStart w:id="46" w:name="_Toc358060176"/>
+      <w:bookmarkStart w:id="49" w:name="_Toc358146813"/>
       <w:r>
         <w:t>Einschränkungen und Risiken</w:t>
       </w:r>
-      <w:bookmarkEnd w:id="46"/>
+      <w:bookmarkEnd w:id="49"/>
     </w:p>
     <w:p>
       <w:pPr>
@@ -7234,29 +8365,21 @@
           <w:numId w:val="3"/>
         </w:numPr>
       </w:pPr>
-      <w:bookmarkStart w:id="47" w:name="_Toc358060177"/>
-      <w:r>
-        <w:t xml:space="preserve">Qualität und Testbarkeit im Vergleich zu </w:t>
-      </w:r>
-      <w:proofErr w:type="spellStart"/>
-      <w:r>
-        <w:t>Eclipse</w:t>
-      </w:r>
-      <w:proofErr w:type="spellEnd"/>
-      <w:r>
-        <w:t xml:space="preserve"> RCP 3</w:t>
-      </w:r>
-      <w:bookmarkEnd w:id="47"/>
+      <w:bookmarkStart w:id="50" w:name="_Toc358146814"/>
+      <w:r>
+        <w:t>Qualität und Testbarkeit im Vergleich zu Eclipse RCP 3</w:t>
+      </w:r>
+      <w:bookmarkEnd w:id="50"/>
     </w:p>
     <w:p>
       <w:pPr>
         <w:pStyle w:val="berschrift20"/>
       </w:pPr>
-      <w:bookmarkStart w:id="48" w:name="_Toc358060178"/>
+      <w:bookmarkStart w:id="51" w:name="_Toc358146815"/>
       <w:r>
         <w:t>Konkretes Beispiel RCS</w:t>
       </w:r>
-      <w:bookmarkEnd w:id="48"/>
+      <w:bookmarkEnd w:id="51"/>
     </w:p>
     <w:p>
       <w:pPr>
@@ -7266,11 +8389,11 @@
           <w:numId w:val="3"/>
         </w:numPr>
       </w:pPr>
-      <w:bookmarkStart w:id="49" w:name="_Toc358060179"/>
+      <w:bookmarkStart w:id="52" w:name="_Toc358146816"/>
       <w:r>
         <w:t>Definition Abnahmekriterien</w:t>
       </w:r>
-      <w:bookmarkEnd w:id="49"/>
+      <w:bookmarkEnd w:id="52"/>
     </w:p>
     <w:p>
       <w:pPr>
@@ -7280,11 +8403,11 @@
           <w:numId w:val="3"/>
         </w:numPr>
       </w:pPr>
-      <w:bookmarkStart w:id="50" w:name="_Toc358060180"/>
+      <w:bookmarkStart w:id="53" w:name="_Toc358146817"/>
       <w:r>
         <w:t>Migration</w:t>
       </w:r>
-      <w:bookmarkEnd w:id="50"/>
+      <w:bookmarkEnd w:id="53"/>
     </w:p>
     <w:p>
       <w:pPr>
@@ -7294,42 +8417,34 @@
           <w:numId w:val="3"/>
         </w:numPr>
       </w:pPr>
-      <w:bookmarkStart w:id="51" w:name="_Toc358060181"/>
+      <w:bookmarkStart w:id="54" w:name="_Toc358146818"/>
       <w:r>
         <w:t>Test</w:t>
       </w:r>
-      <w:bookmarkEnd w:id="51"/>
+      <w:bookmarkEnd w:id="54"/>
     </w:p>
     <w:p>
       <w:pPr>
         <w:pStyle w:val="berschrift20"/>
       </w:pPr>
-      <w:bookmarkStart w:id="52" w:name="_Toc358060182"/>
+      <w:bookmarkStart w:id="55" w:name="_Toc358146819"/>
       <w:r>
         <w:t>Beschreibung des Aspektes</w:t>
       </w:r>
       <w:r>
         <w:t xml:space="preserve"> „Eigene Extension Points / Eigene Services“</w:t>
       </w:r>
-      <w:bookmarkEnd w:id="52"/>
+      <w:bookmarkEnd w:id="55"/>
     </w:p>
     <w:p>
       <w:pPr>
         <w:pStyle w:val="berschrift20"/>
       </w:pPr>
-      <w:bookmarkStart w:id="53" w:name="_Toc358060183"/>
-      <w:r>
-        <w:t xml:space="preserve">Diskussion der </w:t>
-      </w:r>
-      <w:proofErr w:type="spellStart"/>
-      <w:r>
-        <w:t>Eclipse</w:t>
-      </w:r>
-      <w:proofErr w:type="spellEnd"/>
-      <w:r>
-        <w:t xml:space="preserve"> RCP 4 Lösung</w:t>
-      </w:r>
-      <w:bookmarkEnd w:id="53"/>
+      <w:bookmarkStart w:id="56" w:name="_Toc358146820"/>
+      <w:r>
+        <w:t>Diskussion der Eclipse RCP 4 Lösung</w:t>
+      </w:r>
+      <w:bookmarkEnd w:id="56"/>
     </w:p>
     <w:p>
       <w:pPr>
@@ -7339,11 +8454,11 @@
           <w:numId w:val="3"/>
         </w:numPr>
       </w:pPr>
-      <w:bookmarkStart w:id="54" w:name="_Toc358060184"/>
+      <w:bookmarkStart w:id="57" w:name="_Toc358146821"/>
       <w:r>
         <w:t>Vorteile</w:t>
       </w:r>
-      <w:bookmarkEnd w:id="54"/>
+      <w:bookmarkEnd w:id="57"/>
     </w:p>
     <w:p>
       <w:pPr>
@@ -7353,19 +8468,11 @@
           <w:numId w:val="3"/>
         </w:numPr>
       </w:pPr>
-      <w:bookmarkStart w:id="55" w:name="_Toc358060185"/>
-      <w:r>
-        <w:t xml:space="preserve">Vergleich mit </w:t>
-      </w:r>
-      <w:proofErr w:type="spellStart"/>
-      <w:r>
-        <w:t>Eclipse</w:t>
-      </w:r>
-      <w:proofErr w:type="spellEnd"/>
-      <w:r>
-        <w:t xml:space="preserve"> RCP 3</w:t>
-      </w:r>
-      <w:bookmarkEnd w:id="55"/>
+      <w:bookmarkStart w:id="58" w:name="_Toc358146822"/>
+      <w:r>
+        <w:t>Vergleich mit Eclipse RCP 3</w:t>
+      </w:r>
+      <w:bookmarkEnd w:id="58"/>
     </w:p>
     <w:p>
       <w:pPr>
@@ -7375,11 +8482,11 @@
           <w:numId w:val="3"/>
         </w:numPr>
       </w:pPr>
-      <w:bookmarkStart w:id="56" w:name="_Toc358060186"/>
+      <w:bookmarkStart w:id="59" w:name="_Toc358146823"/>
       <w:r>
         <w:t>Einschränkungen und Risiken</w:t>
       </w:r>
-      <w:bookmarkEnd w:id="56"/>
+      <w:bookmarkEnd w:id="59"/>
     </w:p>
     <w:p>
       <w:pPr>
@@ -7389,30 +8496,22 @@
           <w:numId w:val="3"/>
         </w:numPr>
       </w:pPr>
-      <w:bookmarkStart w:id="57" w:name="_Toc358060187"/>
+      <w:bookmarkStart w:id="60" w:name="_Toc358146824"/>
       <w:r>
         <w:lastRenderedPageBreak/>
-        <w:t xml:space="preserve">Qualität und Testbarkeit im Vergleich zu </w:t>
-      </w:r>
-      <w:proofErr w:type="spellStart"/>
-      <w:r>
-        <w:t>Eclipse</w:t>
-      </w:r>
-      <w:proofErr w:type="spellEnd"/>
-      <w:r>
-        <w:t xml:space="preserve"> RCP 3</w:t>
-      </w:r>
-      <w:bookmarkEnd w:id="57"/>
+        <w:t>Qualität und Testbarkeit im Vergleich zu Eclipse RCP 3</w:t>
+      </w:r>
+      <w:bookmarkEnd w:id="60"/>
     </w:p>
     <w:p>
       <w:pPr>
         <w:pStyle w:val="berschrift20"/>
       </w:pPr>
-      <w:bookmarkStart w:id="58" w:name="_Toc358060188"/>
+      <w:bookmarkStart w:id="61" w:name="_Toc358146825"/>
       <w:r>
         <w:t>Konkretes Beispiel RCS</w:t>
       </w:r>
-      <w:bookmarkEnd w:id="58"/>
+      <w:bookmarkEnd w:id="61"/>
     </w:p>
     <w:p>
       <w:pPr>
@@ -7422,11 +8521,11 @@
           <w:numId w:val="3"/>
         </w:numPr>
       </w:pPr>
-      <w:bookmarkStart w:id="59" w:name="_Toc358060189"/>
+      <w:bookmarkStart w:id="62" w:name="_Toc358146826"/>
       <w:r>
         <w:t>Definition Abnahmekriterien</w:t>
       </w:r>
-      <w:bookmarkEnd w:id="59"/>
+      <w:bookmarkEnd w:id="62"/>
     </w:p>
     <w:p>
       <w:pPr>
@@ -7436,11 +8535,11 @@
           <w:numId w:val="3"/>
         </w:numPr>
       </w:pPr>
-      <w:bookmarkStart w:id="60" w:name="_Toc358060190"/>
+      <w:bookmarkStart w:id="63" w:name="_Toc358146827"/>
       <w:r>
         <w:t>Migration</w:t>
       </w:r>
-      <w:bookmarkEnd w:id="60"/>
+      <w:bookmarkEnd w:id="63"/>
     </w:p>
     <w:p>
       <w:pPr>
@@ -7450,60 +8549,34 @@
           <w:numId w:val="3"/>
         </w:numPr>
       </w:pPr>
-      <w:bookmarkStart w:id="61" w:name="_Toc358060191"/>
+      <w:bookmarkStart w:id="64" w:name="_Toc358146828"/>
       <w:r>
         <w:t>Test</w:t>
       </w:r>
-      <w:bookmarkEnd w:id="61"/>
+      <w:bookmarkEnd w:id="64"/>
     </w:p>
     <w:p>
       <w:pPr>
         <w:pStyle w:val="berschrift20"/>
       </w:pPr>
-      <w:bookmarkStart w:id="62" w:name="_Toc358060192"/>
+      <w:bookmarkStart w:id="65" w:name="_Toc358146829"/>
       <w:r>
         <w:t>Beschreibung des Aspektes</w:t>
       </w:r>
       <w:r>
-        <w:t xml:space="preserve"> „</w:t>
-      </w:r>
-      <w:bookmarkStart w:id="63" w:name="_GoBack"/>
-      <w:proofErr w:type="spellStart"/>
-      <w:r>
-        <w:t>Application</w:t>
-      </w:r>
-      <w:proofErr w:type="spellEnd"/>
-      <w:r>
-        <w:t xml:space="preserve"> Model vs. </w:t>
-      </w:r>
-      <w:proofErr w:type="spellStart"/>
-      <w:r>
-        <w:t>Advisors</w:t>
-      </w:r>
-      <w:proofErr w:type="spellEnd"/>
-      <w:r>
-        <w:t>“</w:t>
-      </w:r>
-      <w:bookmarkEnd w:id="62"/>
-      <w:bookmarkEnd w:id="63"/>
+        <w:t xml:space="preserve"> „Application Model vs. Advisors“</w:t>
+      </w:r>
+      <w:bookmarkEnd w:id="65"/>
     </w:p>
     <w:p>
       <w:pPr>
         <w:pStyle w:val="berschrift20"/>
       </w:pPr>
-      <w:bookmarkStart w:id="64" w:name="_Toc358060193"/>
-      <w:r>
-        <w:t xml:space="preserve">Diskussion der </w:t>
-      </w:r>
-      <w:proofErr w:type="spellStart"/>
-      <w:r>
-        <w:t>Eclipse</w:t>
-      </w:r>
-      <w:proofErr w:type="spellEnd"/>
-      <w:r>
-        <w:t xml:space="preserve"> RCP 4 Lösung</w:t>
-      </w:r>
-      <w:bookmarkEnd w:id="64"/>
+      <w:bookmarkStart w:id="66" w:name="_Toc358146830"/>
+      <w:r>
+        <w:t>Diskussion der Eclipse RCP 4 Lösung</w:t>
+      </w:r>
+      <w:bookmarkEnd w:id="66"/>
     </w:p>
     <w:p>
       <w:pPr>
@@ -7513,11 +8586,11 @@
           <w:numId w:val="3"/>
         </w:numPr>
       </w:pPr>
-      <w:bookmarkStart w:id="65" w:name="_Toc358060194"/>
+      <w:bookmarkStart w:id="67" w:name="_Toc358146831"/>
       <w:r>
         <w:t>Vorteile</w:t>
       </w:r>
-      <w:bookmarkEnd w:id="65"/>
+      <w:bookmarkEnd w:id="67"/>
     </w:p>
     <w:p>
       <w:pPr>
@@ -7527,19 +8600,11 @@
           <w:numId w:val="3"/>
         </w:numPr>
       </w:pPr>
-      <w:bookmarkStart w:id="66" w:name="_Toc358060195"/>
-      <w:r>
-        <w:t xml:space="preserve">Vergleich mit </w:t>
-      </w:r>
-      <w:proofErr w:type="spellStart"/>
-      <w:r>
-        <w:t>Eclipse</w:t>
-      </w:r>
-      <w:proofErr w:type="spellEnd"/>
-      <w:r>
-        <w:t xml:space="preserve"> RCP 3</w:t>
-      </w:r>
-      <w:bookmarkEnd w:id="66"/>
+      <w:bookmarkStart w:id="68" w:name="_Toc358146832"/>
+      <w:r>
+        <w:t>Vergleich mit Eclipse RCP 3</w:t>
+      </w:r>
+      <w:bookmarkEnd w:id="68"/>
     </w:p>
     <w:p>
       <w:pPr>
@@ -7549,11 +8614,11 @@
           <w:numId w:val="3"/>
         </w:numPr>
       </w:pPr>
-      <w:bookmarkStart w:id="67" w:name="_Toc358060196"/>
+      <w:bookmarkStart w:id="69" w:name="_Toc358146833"/>
       <w:r>
         <w:t>Einschränkungen und Risiken</w:t>
       </w:r>
-      <w:bookmarkEnd w:id="67"/>
+      <w:bookmarkEnd w:id="69"/>
     </w:p>
     <w:p>
       <w:pPr>
@@ -7563,29 +8628,21 @@
           <w:numId w:val="3"/>
         </w:numPr>
       </w:pPr>
-      <w:bookmarkStart w:id="68" w:name="_Toc358060197"/>
-      <w:r>
-        <w:t xml:space="preserve">Qualität und Testbarkeit im Vergleich zu </w:t>
-      </w:r>
-      <w:proofErr w:type="spellStart"/>
-      <w:r>
-        <w:t>Eclipse</w:t>
-      </w:r>
-      <w:proofErr w:type="spellEnd"/>
-      <w:r>
-        <w:t xml:space="preserve"> RCP 3</w:t>
-      </w:r>
-      <w:bookmarkEnd w:id="68"/>
+      <w:bookmarkStart w:id="70" w:name="_Toc358146834"/>
+      <w:r>
+        <w:t>Qualität und Testbarkeit im Vergleich zu Eclipse RCP 3</w:t>
+      </w:r>
+      <w:bookmarkEnd w:id="70"/>
     </w:p>
     <w:p>
       <w:pPr>
         <w:pStyle w:val="berschrift20"/>
       </w:pPr>
-      <w:bookmarkStart w:id="69" w:name="_Toc358060198"/>
+      <w:bookmarkStart w:id="71" w:name="_Toc358146835"/>
       <w:r>
         <w:t>Konkretes Beispiel RCS</w:t>
       </w:r>
-      <w:bookmarkEnd w:id="69"/>
+      <w:bookmarkEnd w:id="71"/>
     </w:p>
     <w:p>
       <w:pPr>
@@ -7595,11 +8652,11 @@
           <w:numId w:val="3"/>
         </w:numPr>
       </w:pPr>
-      <w:bookmarkStart w:id="70" w:name="_Toc358060199"/>
+      <w:bookmarkStart w:id="72" w:name="_Toc358146836"/>
       <w:r>
         <w:t>Definition Abnahmekriterien</w:t>
       </w:r>
-      <w:bookmarkEnd w:id="70"/>
+      <w:bookmarkEnd w:id="72"/>
     </w:p>
     <w:p>
       <w:pPr>
@@ -7609,11 +8666,11 @@
           <w:numId w:val="3"/>
         </w:numPr>
       </w:pPr>
-      <w:bookmarkStart w:id="71" w:name="_Toc358060200"/>
+      <w:bookmarkStart w:id="73" w:name="_Toc358146837"/>
       <w:r>
         <w:t>Migration</w:t>
       </w:r>
-      <w:bookmarkEnd w:id="71"/>
+      <w:bookmarkEnd w:id="73"/>
     </w:p>
     <w:p>
       <w:pPr>
@@ -7623,28 +8680,28 @@
           <w:numId w:val="3"/>
         </w:numPr>
       </w:pPr>
-      <w:bookmarkStart w:id="72" w:name="_Toc358060201"/>
+      <w:bookmarkStart w:id="74" w:name="_Toc358146838"/>
       <w:r>
         <w:t>Test</w:t>
       </w:r>
-      <w:bookmarkEnd w:id="72"/>
+      <w:bookmarkEnd w:id="74"/>
     </w:p>
     <w:p>
       <w:pPr>
         <w:pStyle w:val="berschrift20"/>
       </w:pPr>
-      <w:bookmarkStart w:id="73" w:name="_Toc358060202"/>
-      <w:bookmarkEnd w:id="73"/>
+      <w:bookmarkStart w:id="75" w:name="_Toc358146839"/>
+      <w:bookmarkEnd w:id="75"/>
     </w:p>
     <w:p>
       <w:pPr>
         <w:pStyle w:val="Formatvorlage1"/>
       </w:pPr>
-      <w:bookmarkStart w:id="74" w:name="_Toc358060203"/>
+      <w:bookmarkStart w:id="76" w:name="_Toc358146840"/>
       <w:r>
         <w:t>Reflexion</w:t>
       </w:r>
-      <w:bookmarkEnd w:id="74"/>
+      <w:bookmarkEnd w:id="76"/>
     </w:p>
     <w:p>
       <w:pPr>
@@ -7655,8 +8712,8 @@
       </w:pPr>
     </w:p>
     <w:sectPr>
-      <w:headerReference w:type="default" r:id="rId12"/>
-      <w:footerReference w:type="default" r:id="rId13"/>
+      <w:headerReference w:type="default" r:id="rId15"/>
+      <w:footerReference w:type="default" r:id="rId16"/>
       <w:pgSz w:w="11909" w:h="16834"/>
       <w:pgMar w:top="1927" w:right="1272" w:bottom="1134" w:left="1272" w:header="720" w:footer="720" w:gutter="0"/>
       <w:cols w:space="720"/>
@@ -7701,7 +8758,6 @@
         <w:docPartUnique/>
       </w:docPartObj>
     </w:sdtPr>
-    <w:sdtEndPr/>
     <w:sdtContent>
       <w:p>
         <w:pPr>
@@ -7733,7 +8789,6 @@
           </w:rPr>
           <w:tab/>
         </w:r>
-        <w:proofErr w:type="spellStart"/>
         <w:r>
           <w:rPr>
             <w:b w:val="0"/>
@@ -7741,17 +8796,7 @@
             <w:sz w:val="18"/>
             <w:szCs w:val="18"/>
           </w:rPr>
-          <w:t>Rothenbühler</w:t>
-        </w:r>
-        <w:proofErr w:type="spellEnd"/>
-        <w:r>
-          <w:rPr>
-            <w:b w:val="0"/>
-            <w:color w:val="17365D" w:themeColor="text2" w:themeShade="BF"/>
-            <w:sz w:val="18"/>
-            <w:szCs w:val="18"/>
-          </w:rPr>
-          <w:t xml:space="preserve"> Mike</w:t>
+          <w:t>Rothenbühler Mike</w:t>
         </w:r>
         <w:r>
           <w:rPr>
@@ -7796,7 +8841,7 @@
             <w:sz w:val="18"/>
             <w:szCs w:val="18"/>
           </w:rPr>
-          <w:t>9</w:t>
+          <w:t>6</w:t>
         </w:r>
         <w:r>
           <w:rPr>
@@ -7850,7 +8895,7 @@
             <w:sz w:val="18"/>
             <w:szCs w:val="18"/>
           </w:rPr>
-          <w:t>9</w:t>
+          <w:t>11</w:t>
         </w:r>
         <w:r>
           <w:rPr>
@@ -8211,6 +9256,118 @@
     </w:lvl>
   </w:abstractNum>
   <w:abstractNum w:abstractNumId="2">
+    <w:nsid w:val="26D3385B"/>
+    <w:multiLevelType w:val="hybridMultilevel"/>
+    <w:tmpl w:val="56AA49B2"/>
+    <w:lvl w:ilvl="0" w:tplc="5A446A3E">
+      <w:numFmt w:val="bullet"/>
+      <w:lvlText w:val="-"/>
+      <w:lvlJc w:val="left"/>
+      <w:pPr>
+        <w:ind w:left="420" w:hanging="360"/>
+      </w:pPr>
+      <w:rPr>
+        <w:rFonts w:ascii="Arial" w:eastAsia="Times New Roman" w:hAnsi="Arial" w:cs="Arial" w:hint="default"/>
+      </w:rPr>
+    </w:lvl>
+    <w:lvl w:ilvl="1" w:tplc="08070003" w:tentative="1">
+      <w:start w:val="1"/>
+      <w:numFmt w:val="bullet"/>
+      <w:lvlText w:val="o"/>
+      <w:lvlJc w:val="left"/>
+      <w:pPr>
+        <w:ind w:left="1140" w:hanging="360"/>
+      </w:pPr>
+      <w:rPr>
+        <w:rFonts w:ascii="Courier New" w:hAnsi="Courier New" w:cs="Courier New" w:hint="default"/>
+      </w:rPr>
+    </w:lvl>
+    <w:lvl w:ilvl="2" w:tplc="08070005" w:tentative="1">
+      <w:start w:val="1"/>
+      <w:numFmt w:val="bullet"/>
+      <w:lvlText w:val=""/>
+      <w:lvlJc w:val="left"/>
+      <w:pPr>
+        <w:ind w:left="1860" w:hanging="360"/>
+      </w:pPr>
+      <w:rPr>
+        <w:rFonts w:ascii="Wingdings" w:hAnsi="Wingdings" w:hint="default"/>
+      </w:rPr>
+    </w:lvl>
+    <w:lvl w:ilvl="3" w:tplc="08070001" w:tentative="1">
+      <w:start w:val="1"/>
+      <w:numFmt w:val="bullet"/>
+      <w:lvlText w:val=""/>
+      <w:lvlJc w:val="left"/>
+      <w:pPr>
+        <w:ind w:left="2580" w:hanging="360"/>
+      </w:pPr>
+      <w:rPr>
+        <w:rFonts w:ascii="Symbol" w:hAnsi="Symbol" w:hint="default"/>
+      </w:rPr>
+    </w:lvl>
+    <w:lvl w:ilvl="4" w:tplc="08070003" w:tentative="1">
+      <w:start w:val="1"/>
+      <w:numFmt w:val="bullet"/>
+      <w:lvlText w:val="o"/>
+      <w:lvlJc w:val="left"/>
+      <w:pPr>
+        <w:ind w:left="3300" w:hanging="360"/>
+      </w:pPr>
+      <w:rPr>
+        <w:rFonts w:ascii="Courier New" w:hAnsi="Courier New" w:cs="Courier New" w:hint="default"/>
+      </w:rPr>
+    </w:lvl>
+    <w:lvl w:ilvl="5" w:tplc="08070005" w:tentative="1">
+      <w:start w:val="1"/>
+      <w:numFmt w:val="bullet"/>
+      <w:lvlText w:val=""/>
+      <w:lvlJc w:val="left"/>
+      <w:pPr>
+        <w:ind w:left="4020" w:hanging="360"/>
+      </w:pPr>
+      <w:rPr>
+        <w:rFonts w:ascii="Wingdings" w:hAnsi="Wingdings" w:hint="default"/>
+      </w:rPr>
+    </w:lvl>
+    <w:lvl w:ilvl="6" w:tplc="08070001" w:tentative="1">
+      <w:start w:val="1"/>
+      <w:numFmt w:val="bullet"/>
+      <w:lvlText w:val=""/>
+      <w:lvlJc w:val="left"/>
+      <w:pPr>
+        <w:ind w:left="4740" w:hanging="360"/>
+      </w:pPr>
+      <w:rPr>
+        <w:rFonts w:ascii="Symbol" w:hAnsi="Symbol" w:hint="default"/>
+      </w:rPr>
+    </w:lvl>
+    <w:lvl w:ilvl="7" w:tplc="08070003" w:tentative="1">
+      <w:start w:val="1"/>
+      <w:numFmt w:val="bullet"/>
+      <w:lvlText w:val="o"/>
+      <w:lvlJc w:val="left"/>
+      <w:pPr>
+        <w:ind w:left="5460" w:hanging="360"/>
+      </w:pPr>
+      <w:rPr>
+        <w:rFonts w:ascii="Courier New" w:hAnsi="Courier New" w:cs="Courier New" w:hint="default"/>
+      </w:rPr>
+    </w:lvl>
+    <w:lvl w:ilvl="8" w:tplc="08070005" w:tentative="1">
+      <w:start w:val="1"/>
+      <w:numFmt w:val="bullet"/>
+      <w:lvlText w:val=""/>
+      <w:lvlJc w:val="left"/>
+      <w:pPr>
+        <w:ind w:left="6180" w:hanging="360"/>
+      </w:pPr>
+      <w:rPr>
+        <w:rFonts w:ascii="Wingdings" w:hAnsi="Wingdings" w:hint="default"/>
+      </w:rPr>
+    </w:lvl>
+  </w:abstractNum>
+  <w:abstractNum w:abstractNumId="3">
     <w:nsid w:val="6D2E42A7"/>
     <w:multiLevelType w:val="multilevel"/>
     <w:tmpl w:val="1500EC8C"/>
@@ -8303,7 +9460,96 @@
       </w:pPr>
     </w:lvl>
   </w:abstractNum>
-  <w:abstractNum w:abstractNumId="3">
+  <w:abstractNum w:abstractNumId="4">
+    <w:nsid w:val="6F084249"/>
+    <w:multiLevelType w:val="hybridMultilevel"/>
+    <w:tmpl w:val="40347C7E"/>
+    <w:lvl w:ilvl="0" w:tplc="956CC8C8">
+      <w:start w:val="1"/>
+      <w:numFmt w:val="decimal"/>
+      <w:lvlText w:val="%1."/>
+      <w:lvlJc w:val="left"/>
+      <w:pPr>
+        <w:ind w:left="420" w:hanging="360"/>
+      </w:pPr>
+      <w:rPr>
+        <w:rFonts w:hint="default"/>
+      </w:rPr>
+    </w:lvl>
+    <w:lvl w:ilvl="1" w:tplc="08070019" w:tentative="1">
+      <w:start w:val="1"/>
+      <w:numFmt w:val="lowerLetter"/>
+      <w:lvlText w:val="%2."/>
+      <w:lvlJc w:val="left"/>
+      <w:pPr>
+        <w:ind w:left="1140" w:hanging="360"/>
+      </w:pPr>
+    </w:lvl>
+    <w:lvl w:ilvl="2" w:tplc="0807001B" w:tentative="1">
+      <w:start w:val="1"/>
+      <w:numFmt w:val="lowerRoman"/>
+      <w:lvlText w:val="%3."/>
+      <w:lvlJc w:val="right"/>
+      <w:pPr>
+        <w:ind w:left="1860" w:hanging="180"/>
+      </w:pPr>
+    </w:lvl>
+    <w:lvl w:ilvl="3" w:tplc="0807000F" w:tentative="1">
+      <w:start w:val="1"/>
+      <w:numFmt w:val="decimal"/>
+      <w:lvlText w:val="%4."/>
+      <w:lvlJc w:val="left"/>
+      <w:pPr>
+        <w:ind w:left="2580" w:hanging="360"/>
+      </w:pPr>
+    </w:lvl>
+    <w:lvl w:ilvl="4" w:tplc="08070019" w:tentative="1">
+      <w:start w:val="1"/>
+      <w:numFmt w:val="lowerLetter"/>
+      <w:lvlText w:val="%5."/>
+      <w:lvlJc w:val="left"/>
+      <w:pPr>
+        <w:ind w:left="3300" w:hanging="360"/>
+      </w:pPr>
+    </w:lvl>
+    <w:lvl w:ilvl="5" w:tplc="0807001B" w:tentative="1">
+      <w:start w:val="1"/>
+      <w:numFmt w:val="lowerRoman"/>
+      <w:lvlText w:val="%6."/>
+      <w:lvlJc w:val="right"/>
+      <w:pPr>
+        <w:ind w:left="4020" w:hanging="180"/>
+      </w:pPr>
+    </w:lvl>
+    <w:lvl w:ilvl="6" w:tplc="0807000F" w:tentative="1">
+      <w:start w:val="1"/>
+      <w:numFmt w:val="decimal"/>
+      <w:lvlText w:val="%7."/>
+      <w:lvlJc w:val="left"/>
+      <w:pPr>
+        <w:ind w:left="4740" w:hanging="360"/>
+      </w:pPr>
+    </w:lvl>
+    <w:lvl w:ilvl="7" w:tplc="08070019" w:tentative="1">
+      <w:start w:val="1"/>
+      <w:numFmt w:val="lowerLetter"/>
+      <w:lvlText w:val="%8."/>
+      <w:lvlJc w:val="left"/>
+      <w:pPr>
+        <w:ind w:left="5460" w:hanging="360"/>
+      </w:pPr>
+    </w:lvl>
+    <w:lvl w:ilvl="8" w:tplc="0807001B" w:tentative="1">
+      <w:start w:val="1"/>
+      <w:numFmt w:val="lowerRoman"/>
+      <w:lvlText w:val="%9."/>
+      <w:lvlJc w:val="right"/>
+      <w:pPr>
+        <w:ind w:left="6180" w:hanging="180"/>
+      </w:pPr>
+    </w:lvl>
+  </w:abstractNum>
+  <w:abstractNum w:abstractNumId="5">
     <w:nsid w:val="6FDB672D"/>
     <w:multiLevelType w:val="multilevel"/>
     <w:tmpl w:val="654EC700"/>
@@ -8418,7 +9664,7 @@
       </w:rPr>
     </w:lvl>
   </w:abstractNum>
-  <w:abstractNum w:abstractNumId="4">
+  <w:abstractNum w:abstractNumId="6">
     <w:nsid w:val="7EA56540"/>
     <w:multiLevelType w:val="hybridMultilevel"/>
     <w:tmpl w:val="49D0290A"/>
@@ -8535,16 +9781,22 @@
     <w:abstractNumId w:val="0"/>
   </w:num>
   <w:num w:numId="2">
-    <w:abstractNumId w:val="4"/>
+    <w:abstractNumId w:val="6"/>
   </w:num>
   <w:num w:numId="3">
-    <w:abstractNumId w:val="3"/>
+    <w:abstractNumId w:val="5"/>
   </w:num>
   <w:num w:numId="4">
     <w:abstractNumId w:val="1"/>
   </w:num>
   <w:num w:numId="5">
+    <w:abstractNumId w:val="3"/>
+  </w:num>
+  <w:num w:numId="6">
     <w:abstractNumId w:val="2"/>
+  </w:num>
+  <w:num w:numId="7">
+    <w:abstractNumId w:val="4"/>
   </w:num>
   <w:numIdMacAtCleanup w:val="5"/>
 </w:numbering>
@@ -8805,7 +10057,6 @@
   <w:style w:type="character" w:default="1" w:styleId="Absatz-Standardschriftart">
     <w:name w:val="Default Paragraph Font"/>
     <w:uiPriority w:val="1"/>
-    <w:semiHidden/>
     <w:unhideWhenUsed/>
   </w:style>
   <w:style w:type="table" w:default="1" w:styleId="NormaleTabelle">
@@ -11346,6 +12597,38 @@
       <w:sz w:val="24"/>
       <w:szCs w:val="24"/>
       <w:lang w:val="de-DE"/>
+    </w:rPr>
+  </w:style>
+  <w:style w:type="paragraph" w:styleId="StandardWeb">
+    <w:name w:val="Normal (Web)"/>
+    <w:basedOn w:val="Standard"/>
+    <w:uiPriority w:val="99"/>
+    <w:semiHidden/>
+    <w:unhideWhenUsed/>
+    <w:rsid w:val="00B54BEE"/>
+    <w:pPr>
+      <w:widowControl/>
+      <w:autoSpaceDE/>
+      <w:autoSpaceDN/>
+      <w:adjustRightInd/>
+      <w:spacing w:before="100" w:beforeAutospacing="1" w:after="100" w:afterAutospacing="1"/>
+    </w:pPr>
+    <w:rPr>
+      <w:rFonts w:ascii="Times New Roman" w:hAnsi="Times New Roman" w:cs="Times New Roman"/>
+      <w:lang w:val="de-CH"/>
+    </w:rPr>
+  </w:style>
+  <w:style w:type="character" w:styleId="HTMLSchreibmaschine">
+    <w:name w:val="HTML Typewriter"/>
+    <w:basedOn w:val="Absatz-Standardschriftart"/>
+    <w:uiPriority w:val="99"/>
+    <w:semiHidden/>
+    <w:unhideWhenUsed/>
+    <w:rsid w:val="00B54BEE"/>
+    <w:rPr>
+      <w:rFonts w:ascii="Courier New" w:eastAsia="Times New Roman" w:hAnsi="Courier New" w:cs="Courier New"/>
+      <w:sz w:val="20"/>
+      <w:szCs w:val="20"/>
     </w:rPr>
   </w:style>
 </w:styles>
@@ -11606,7 +12889,6 @@
   <w:style w:type="character" w:default="1" w:styleId="Absatz-Standardschriftart">
     <w:name w:val="Default Paragraph Font"/>
     <w:uiPriority w:val="1"/>
-    <w:semiHidden/>
     <w:unhideWhenUsed/>
   </w:style>
   <w:style w:type="table" w:default="1" w:styleId="NormaleTabelle">
@@ -14147,6 +15429,38 @@
       <w:sz w:val="24"/>
       <w:szCs w:val="24"/>
       <w:lang w:val="de-DE"/>
+    </w:rPr>
+  </w:style>
+  <w:style w:type="paragraph" w:styleId="StandardWeb">
+    <w:name w:val="Normal (Web)"/>
+    <w:basedOn w:val="Standard"/>
+    <w:uiPriority w:val="99"/>
+    <w:semiHidden/>
+    <w:unhideWhenUsed/>
+    <w:rsid w:val="00B54BEE"/>
+    <w:pPr>
+      <w:widowControl/>
+      <w:autoSpaceDE/>
+      <w:autoSpaceDN/>
+      <w:adjustRightInd/>
+      <w:spacing w:before="100" w:beforeAutospacing="1" w:after="100" w:afterAutospacing="1"/>
+    </w:pPr>
+    <w:rPr>
+      <w:rFonts w:ascii="Times New Roman" w:hAnsi="Times New Roman" w:cs="Times New Roman"/>
+      <w:lang w:val="de-CH"/>
+    </w:rPr>
+  </w:style>
+  <w:style w:type="character" w:styleId="HTMLSchreibmaschine">
+    <w:name w:val="HTML Typewriter"/>
+    <w:basedOn w:val="Absatz-Standardschriftart"/>
+    <w:uiPriority w:val="99"/>
+    <w:semiHidden/>
+    <w:unhideWhenUsed/>
+    <w:rsid w:val="00B54BEE"/>
+    <w:rPr>
+      <w:rFonts w:ascii="Courier New" w:eastAsia="Times New Roman" w:hAnsi="Courier New" w:cs="Courier New"/>
+      <w:sz w:val="20"/>
+      <w:szCs w:val="20"/>
     </w:rPr>
   </w:style>
 </w:styles>
@@ -14535,7 +15849,7 @@
 </file>
 
 <file path=customXml/itemProps4.xml><?xml version="1.0" encoding="utf-8"?>
-<ds:datastoreItem xmlns:ds="http://schemas.openxmlformats.org/officeDocument/2006/customXml" ds:itemID="{E5C28D4A-D531-4CBF-9C8C-F77F968C8A0E}">
+<ds:datastoreItem xmlns:ds="http://schemas.openxmlformats.org/officeDocument/2006/customXml" ds:itemID="{8933FDFC-4A37-4C54-A7BC-01CFA3446D33}">
   <ds:schemaRefs>
     <ds:schemaRef ds:uri="http://schemas.openxmlformats.org/officeDocument/2006/bibliography"/>
   </ds:schemaRefs>

</xml_diff>